<commit_message>
Updated Quantifiable_Security_Grid.docx to include Usability, and performance categories and references. Also updated Evaluated_Router_Matrix.docx to include performance, usability, and cost as well as scoring matrix and final score. Added more fields in this file as well for router details on front page for testing
</commit_message>
<xml_diff>
--- a/Research_Materials/Evaluated_Router_Matrix.docx
+++ b/Research_Materials/Evaluated_Router_Matrix.docx
@@ -229,6 +229,102 @@
           </w:tcPr>
           <w:p>
             <w:r>
+              <w:t>Maximum Throughput</w:t>
+            </w:r>
+          </w:p>
+        </w:tc>
+        <w:tc>
+          <w:tcPr>
+            <w:tcW w:w="4317" w:type="dxa"/>
+          </w:tcPr>
+          <w:p/>
+        </w:tc>
+        <w:tc>
+          <w:tcPr>
+            <w:tcW w:w="4317" w:type="dxa"/>
+          </w:tcPr>
+          <w:p/>
+        </w:tc>
+      </w:tr>
+      <w:tr>
+        <w:tc>
+          <w:tcPr>
+            <w:tcW w:w="4316" w:type="dxa"/>
+          </w:tcPr>
+          <w:p>
+            <w:r>
+              <w:t>Wi-Fi Standard</w:t>
+            </w:r>
+          </w:p>
+        </w:tc>
+        <w:tc>
+          <w:tcPr>
+            <w:tcW w:w="4317" w:type="dxa"/>
+          </w:tcPr>
+          <w:p/>
+        </w:tc>
+        <w:tc>
+          <w:tcPr>
+            <w:tcW w:w="4317" w:type="dxa"/>
+          </w:tcPr>
+          <w:p/>
+        </w:tc>
+      </w:tr>
+      <w:tr>
+        <w:tc>
+          <w:tcPr>
+            <w:tcW w:w="4316" w:type="dxa"/>
+          </w:tcPr>
+          <w:p>
+            <w:r>
+              <w:t>Antenna Configuration</w:t>
+            </w:r>
+          </w:p>
+        </w:tc>
+        <w:tc>
+          <w:tcPr>
+            <w:tcW w:w="4317" w:type="dxa"/>
+          </w:tcPr>
+          <w:p/>
+        </w:tc>
+        <w:tc>
+          <w:tcPr>
+            <w:tcW w:w="4317" w:type="dxa"/>
+          </w:tcPr>
+          <w:p/>
+        </w:tc>
+      </w:tr>
+      <w:tr>
+        <w:tc>
+          <w:tcPr>
+            <w:tcW w:w="4316" w:type="dxa"/>
+          </w:tcPr>
+          <w:p>
+            <w:r>
+              <w:t>Processor &amp; Ram</w:t>
+            </w:r>
+          </w:p>
+        </w:tc>
+        <w:tc>
+          <w:tcPr>
+            <w:tcW w:w="4317" w:type="dxa"/>
+          </w:tcPr>
+          <w:p/>
+        </w:tc>
+        <w:tc>
+          <w:tcPr>
+            <w:tcW w:w="4317" w:type="dxa"/>
+          </w:tcPr>
+          <w:p/>
+        </w:tc>
+      </w:tr>
+      <w:tr>
+        <w:tc>
+          <w:tcPr>
+            <w:tcW w:w="4316" w:type="dxa"/>
+          </w:tcPr>
+          <w:p>
+            <w:r>
               <w:t xml:space="preserve">Supported </w:t>
             </w:r>
             <w:proofErr w:type="spellStart"/>
@@ -411,17 +507,485 @@
         <w:tblLook w:val="04A0" w:firstRow="1" w:lastRow="0" w:firstColumn="1" w:lastColumn="0" w:noHBand="0" w:noVBand="1"/>
       </w:tblPr>
       <w:tblGrid>
-        <w:gridCol w:w="1954"/>
-        <w:gridCol w:w="2316"/>
-        <w:gridCol w:w="2310"/>
-        <w:gridCol w:w="2151"/>
-        <w:gridCol w:w="2114"/>
-        <w:gridCol w:w="2105"/>
+        <w:gridCol w:w="1978"/>
+        <w:gridCol w:w="2312"/>
+        <w:gridCol w:w="2307"/>
+        <w:gridCol w:w="2146"/>
+        <w:gridCol w:w="2108"/>
+        <w:gridCol w:w="2099"/>
       </w:tblGrid>
       <w:tr>
         <w:tc>
           <w:tcPr>
-            <w:tcW w:w="1954" w:type="dxa"/>
+            <w:tcW w:w="12950" w:type="dxa"/>
+            <w:gridSpan w:val="6"/>
+          </w:tcPr>
+          <w:p>
+            <w:pPr>
+              <w:jc w:val="center"/>
+            </w:pPr>
+            <w:r>
+              <w:rPr>
+                <w:b/>
+                <w:bCs/>
+              </w:rPr>
+              <w:lastRenderedPageBreak/>
+              <w:t xml:space="preserve">Security (40%) </w:t>
+            </w:r>
+          </w:p>
+        </w:tc>
+      </w:tr>
+      <w:tr>
+        <w:tc>
+          <w:tcPr>
+            <w:tcW w:w="1978" w:type="dxa"/>
+          </w:tcPr>
+          <w:p>
+            <w:r>
+              <w:t>Reference ID</w:t>
+            </w:r>
+          </w:p>
+        </w:tc>
+        <w:tc>
+          <w:tcPr>
+            <w:tcW w:w="2312" w:type="dxa"/>
+          </w:tcPr>
+          <w:p>
+            <w:r>
+              <w:t>Security Criteria</w:t>
+            </w:r>
+          </w:p>
+        </w:tc>
+        <w:tc>
+          <w:tcPr>
+            <w:tcW w:w="2307" w:type="dxa"/>
+          </w:tcPr>
+          <w:p>
+            <w:r>
+              <w:t>Measurement Criteria</w:t>
+            </w:r>
+          </w:p>
+        </w:tc>
+        <w:tc>
+          <w:tcPr>
+            <w:tcW w:w="2146" w:type="dxa"/>
+          </w:tcPr>
+          <w:p>
+            <w:r>
+              <w:t>Scoring Scale (0-10 or Yes/No)</w:t>
+            </w:r>
+          </w:p>
+        </w:tc>
+        <w:tc>
+          <w:tcPr>
+            <w:tcW w:w="2108" w:type="dxa"/>
+          </w:tcPr>
+          <w:p>
+            <w:r>
+              <w:t>Result</w:t>
+            </w:r>
+          </w:p>
+        </w:tc>
+        <w:tc>
+          <w:tcPr>
+            <w:tcW w:w="2099" w:type="dxa"/>
+          </w:tcPr>
+          <w:p>
+            <w:r>
+              <w:t>Notes</w:t>
+            </w:r>
+          </w:p>
+        </w:tc>
+      </w:tr>
+      <w:tr>
+        <w:tc>
+          <w:tcPr>
+            <w:tcW w:w="1978" w:type="dxa"/>
+          </w:tcPr>
+          <w:p>
+            <w:r>
+              <w:t>CL.OOB-006</w:t>
+            </w:r>
+          </w:p>
+        </w:tc>
+        <w:tc>
+          <w:tcPr>
+            <w:tcW w:w="2312" w:type="dxa"/>
+          </w:tcPr>
+          <w:p>
+            <w:r>
+              <w:t>Default Credentials</w:t>
+            </w:r>
+          </w:p>
+        </w:tc>
+        <w:tc>
+          <w:tcPr>
+            <w:tcW w:w="2307" w:type="dxa"/>
+          </w:tcPr>
+          <w:p>
+            <w:r>
+              <w:t>Are default credentials required to be changed upon initial setup?</w:t>
+            </w:r>
+          </w:p>
+        </w:tc>
+        <w:tc>
+          <w:tcPr>
+            <w:tcW w:w="2146" w:type="dxa"/>
+          </w:tcPr>
+          <w:p>
+            <w:r>
+              <w:t>(Yes = 10, No = 0)</w:t>
+            </w:r>
+          </w:p>
+        </w:tc>
+        <w:tc>
+          <w:tcPr>
+            <w:tcW w:w="2108" w:type="dxa"/>
+          </w:tcPr>
+          <w:p/>
+        </w:tc>
+        <w:tc>
+          <w:tcPr>
+            <w:tcW w:w="2099" w:type="dxa"/>
+          </w:tcPr>
+          <w:p/>
+        </w:tc>
+      </w:tr>
+      <w:tr>
+        <w:tc>
+          <w:tcPr>
+            <w:tcW w:w="1978" w:type="dxa"/>
+          </w:tcPr>
+          <w:p>
+            <w:r>
+              <w:t>CL.SBOM-010</w:t>
+            </w:r>
+          </w:p>
+        </w:tc>
+        <w:tc>
+          <w:tcPr>
+            <w:tcW w:w="2312" w:type="dxa"/>
+          </w:tcPr>
+          <w:p>
+            <w:r>
+              <w:t>Firmware Update Frequency</w:t>
+            </w:r>
+          </w:p>
+        </w:tc>
+        <w:tc>
+          <w:tcPr>
+            <w:tcW w:w="2307" w:type="dxa"/>
+          </w:tcPr>
+          <w:p>
+            <w:r>
+              <w:t>Number of security updates per year</w:t>
+            </w:r>
+          </w:p>
+        </w:tc>
+        <w:tc>
+          <w:tcPr>
+            <w:tcW w:w="2146" w:type="dxa"/>
+          </w:tcPr>
+          <w:p>
+            <w:r>
+              <w:t>(≥4 = 10, 2-3 = 5, ≤1 = 0)</w:t>
+            </w:r>
+          </w:p>
+        </w:tc>
+        <w:tc>
+          <w:tcPr>
+            <w:tcW w:w="2108" w:type="dxa"/>
+          </w:tcPr>
+          <w:p/>
+        </w:tc>
+        <w:tc>
+          <w:tcPr>
+            <w:tcW w:w="2099" w:type="dxa"/>
+          </w:tcPr>
+          <w:p/>
+        </w:tc>
+      </w:tr>
+      <w:tr>
+        <w:tc>
+          <w:tcPr>
+            <w:tcW w:w="1978" w:type="dxa"/>
+          </w:tcPr>
+          <w:p>
+            <w:r>
+              <w:t>NVD</w:t>
+            </w:r>
+            <w:r>
+              <w:t>.</w:t>
+            </w:r>
+            <w:r>
+              <w:t>NIST</w:t>
+            </w:r>
+            <w:r>
+              <w:t>.</w:t>
+            </w:r>
+            <w:r>
+              <w:t>GOV</w:t>
+            </w:r>
+          </w:p>
+        </w:tc>
+        <w:tc>
+          <w:tcPr>
+            <w:tcW w:w="2312" w:type="dxa"/>
+          </w:tcPr>
+          <w:p>
+            <w:r>
+              <w:t>Known Vulnerabilities (CVE Count)</w:t>
+            </w:r>
+          </w:p>
+        </w:tc>
+        <w:tc>
+          <w:tcPr>
+            <w:tcW w:w="2307" w:type="dxa"/>
+          </w:tcPr>
+          <w:p>
+            <w:r>
+              <w:t>Publicly disclosed vulnerabilities in past 2 years</w:t>
+            </w:r>
+          </w:p>
+        </w:tc>
+        <w:tc>
+          <w:tcPr>
+            <w:tcW w:w="2146" w:type="dxa"/>
+          </w:tcPr>
+          <w:p>
+            <w:r>
+              <w:t>(0 = 10, 1-2 = 7, 3-5 = 5, &gt;5 = 0)</w:t>
+            </w:r>
+          </w:p>
+        </w:tc>
+        <w:tc>
+          <w:tcPr>
+            <w:tcW w:w="2108" w:type="dxa"/>
+          </w:tcPr>
+          <w:p/>
+        </w:tc>
+        <w:tc>
+          <w:tcPr>
+            <w:tcW w:w="2099" w:type="dxa"/>
+          </w:tcPr>
+          <w:p/>
+        </w:tc>
+      </w:tr>
+      <w:tr>
+        <w:tc>
+          <w:tcPr>
+            <w:tcW w:w="1978" w:type="dxa"/>
+          </w:tcPr>
+          <w:p>
+            <w:r>
+              <w:t>CL.</w:t>
+            </w:r>
+            <w:r>
+              <w:t>NETA-002</w:t>
+            </w:r>
+          </w:p>
+          <w:p>
+            <w:r>
+              <w:t>IMDA.4.5.2.4.1</w:t>
+            </w:r>
+          </w:p>
+        </w:tc>
+        <w:tc>
+          <w:tcPr>
+            <w:tcW w:w="2312" w:type="dxa"/>
+          </w:tcPr>
+          <w:p>
+            <w:r>
+              <w:t>Encryption Support</w:t>
+            </w:r>
+          </w:p>
+        </w:tc>
+        <w:tc>
+          <w:tcPr>
+            <w:tcW w:w="2307" w:type="dxa"/>
+          </w:tcPr>
+          <w:p>
+            <w:r>
+              <w:t>WPA3 Support</w:t>
+            </w:r>
+          </w:p>
+        </w:tc>
+        <w:tc>
+          <w:tcPr>
+            <w:tcW w:w="2146" w:type="dxa"/>
+          </w:tcPr>
+          <w:p>
+            <w:r>
+              <w:t>(WPA3 = 10, WPA2 = 5, No WPA3 = 0)</w:t>
+            </w:r>
+          </w:p>
+        </w:tc>
+        <w:tc>
+          <w:tcPr>
+            <w:tcW w:w="2108" w:type="dxa"/>
+          </w:tcPr>
+          <w:p/>
+        </w:tc>
+        <w:tc>
+          <w:tcPr>
+            <w:tcW w:w="2099" w:type="dxa"/>
+          </w:tcPr>
+          <w:p/>
+        </w:tc>
+      </w:tr>
+      <w:tr>
+        <w:tc>
+          <w:tcPr>
+            <w:tcW w:w="1978" w:type="dxa"/>
+          </w:tcPr>
+          <w:p>
+            <w:r>
+              <w:t>CL.</w:t>
+            </w:r>
+            <w:r>
+              <w:t>OOB-008</w:t>
+            </w:r>
+          </w:p>
+          <w:p>
+            <w:r>
+              <w:t>CL.NETS-005</w:t>
+            </w:r>
+          </w:p>
+        </w:tc>
+        <w:tc>
+          <w:tcPr>
+            <w:tcW w:w="2312" w:type="dxa"/>
+          </w:tcPr>
+          <w:p>
+            <w:r>
+              <w:t>Remote Access</w:t>
+            </w:r>
+          </w:p>
+        </w:tc>
+        <w:tc>
+          <w:tcPr>
+            <w:tcW w:w="2307" w:type="dxa"/>
+          </w:tcPr>
+          <w:p>
+            <w:r>
+              <w:t>Are the following remote features disabled by default (Telnet, SSH, UPnP, FTP)?</w:t>
+            </w:r>
+          </w:p>
+        </w:tc>
+        <w:tc>
+          <w:tcPr>
+            <w:tcW w:w="2146" w:type="dxa"/>
+          </w:tcPr>
+          <w:p>
+            <w:r>
+              <w:t>(Yes = 10, No = 0)</w:t>
+            </w:r>
+          </w:p>
+        </w:tc>
+        <w:tc>
+          <w:tcPr>
+            <w:tcW w:w="2108" w:type="dxa"/>
+          </w:tcPr>
+          <w:p/>
+        </w:tc>
+        <w:tc>
+          <w:tcPr>
+            <w:tcW w:w="2099" w:type="dxa"/>
+          </w:tcPr>
+          <w:p/>
+        </w:tc>
+      </w:tr>
+      <w:tr>
+        <w:tc>
+          <w:tcPr>
+            <w:tcW w:w="1978" w:type="dxa"/>
+          </w:tcPr>
+          <w:p>
+            <w:r>
+              <w:t>CL.</w:t>
+            </w:r>
+            <w:r>
+              <w:t>NETS-001</w:t>
+            </w:r>
+          </w:p>
+        </w:tc>
+        <w:tc>
+          <w:tcPr>
+            <w:tcW w:w="2312" w:type="dxa"/>
+          </w:tcPr>
+          <w:p>
+            <w:r>
+              <w:t>Admin Interface</w:t>
+            </w:r>
+          </w:p>
+        </w:tc>
+        <w:tc>
+          <w:tcPr>
+            <w:tcW w:w="2307" w:type="dxa"/>
+          </w:tcPr>
+          <w:p>
+            <w:r>
+              <w:t>Does the router enforce HTTPS for admin access?</w:t>
+            </w:r>
+          </w:p>
+        </w:tc>
+        <w:tc>
+          <w:tcPr>
+            <w:tcW w:w="2146" w:type="dxa"/>
+          </w:tcPr>
+          <w:p>
+            <w:r>
+              <w:t>(Yes = 10, No = 0)</w:t>
+            </w:r>
+          </w:p>
+        </w:tc>
+        <w:tc>
+          <w:tcPr>
+            <w:tcW w:w="2108" w:type="dxa"/>
+          </w:tcPr>
+          <w:p/>
+        </w:tc>
+        <w:tc>
+          <w:tcPr>
+            <w:tcW w:w="2099" w:type="dxa"/>
+          </w:tcPr>
+          <w:p/>
+        </w:tc>
+      </w:tr>
+      <w:tr>
+        <w:tc>
+          <w:tcPr>
+            <w:tcW w:w="1978" w:type="dxa"/>
+          </w:tcPr>
+          <w:p>
+            <w:r>
+              <w:t>IMDA.4.3.15.1</w:t>
+            </w:r>
+          </w:p>
+        </w:tc>
+        <w:tc>
+          <w:tcPr>
+            <w:tcW w:w="2312" w:type="dxa"/>
+          </w:tcPr>
+          <w:p>
+            <w:r>
+              <w:t xml:space="preserve">Firewall </w:t>
+            </w:r>
+          </w:p>
+        </w:tc>
+        <w:tc>
+          <w:tcPr>
+            <w:tcW w:w="2307" w:type="dxa"/>
+          </w:tcPr>
+          <w:p>
+            <w:r>
+              <w:t>Is the firewall enabled by default?</w:t>
+            </w:r>
+          </w:p>
+        </w:tc>
+        <w:tc>
+          <w:tcPr>
+            <w:tcW w:w="2146" w:type="dxa"/>
           </w:tcPr>
           <w:p>
             <w:pPr>
@@ -431,378 +995,53 @@
               </w:rPr>
             </w:pPr>
             <w:r>
-              <w:rPr>
-                <w:b/>
-                <w:bCs/>
-              </w:rPr>
-              <w:lastRenderedPageBreak/>
-              <w:t>Evaluated Router:</w:t>
-            </w:r>
-          </w:p>
-        </w:tc>
-        <w:tc>
-          <w:tcPr>
-            <w:tcW w:w="10996" w:type="dxa"/>
-            <w:gridSpan w:val="5"/>
-          </w:tcPr>
-          <w:p/>
-        </w:tc>
-      </w:tr>
-      <w:tr>
-        <w:tc>
-          <w:tcPr>
-            <w:tcW w:w="1954" w:type="dxa"/>
-          </w:tcPr>
-          <w:p>
-            <w:r>
-              <w:t>Reference ID</w:t>
-            </w:r>
-          </w:p>
-        </w:tc>
-        <w:tc>
-          <w:tcPr>
-            <w:tcW w:w="2316" w:type="dxa"/>
-          </w:tcPr>
-          <w:p>
-            <w:r>
-              <w:t>Security Criteria</w:t>
-            </w:r>
-          </w:p>
-        </w:tc>
-        <w:tc>
-          <w:tcPr>
-            <w:tcW w:w="2310" w:type="dxa"/>
-          </w:tcPr>
-          <w:p>
-            <w:r>
-              <w:t>Measurement Criteria</w:t>
-            </w:r>
-          </w:p>
-        </w:tc>
-        <w:tc>
-          <w:tcPr>
-            <w:tcW w:w="2151" w:type="dxa"/>
-          </w:tcPr>
-          <w:p>
-            <w:r>
-              <w:t>Scoring Scale (0-10 or Yes/No)</w:t>
-            </w:r>
-          </w:p>
-        </w:tc>
-        <w:tc>
-          <w:tcPr>
-            <w:tcW w:w="2114" w:type="dxa"/>
-          </w:tcPr>
-          <w:p>
-            <w:r>
-              <w:t>Result</w:t>
-            </w:r>
-          </w:p>
-        </w:tc>
-        <w:tc>
-          <w:tcPr>
-            <w:tcW w:w="2105" w:type="dxa"/>
-          </w:tcPr>
-          <w:p>
-            <w:r>
-              <w:t>Notes</w:t>
-            </w:r>
-          </w:p>
-        </w:tc>
-      </w:tr>
-      <w:tr>
-        <w:tc>
-          <w:tcPr>
-            <w:tcW w:w="1954" w:type="dxa"/>
-          </w:tcPr>
-          <w:p>
-            <w:r>
-              <w:t>CL.</w:t>
-            </w:r>
-            <w:r>
-              <w:t>OOB-006</w:t>
-            </w:r>
-          </w:p>
-        </w:tc>
-        <w:tc>
-          <w:tcPr>
-            <w:tcW w:w="2316" w:type="dxa"/>
-          </w:tcPr>
-          <w:p>
-            <w:r>
-              <w:t>Default Credentials</w:t>
-            </w:r>
-          </w:p>
-        </w:tc>
-        <w:tc>
-          <w:tcPr>
-            <w:tcW w:w="2310" w:type="dxa"/>
-          </w:tcPr>
-          <w:p>
-            <w:r>
-              <w:t>Are default credentials required to be changed upon initial setup?</w:t>
-            </w:r>
-          </w:p>
-        </w:tc>
-        <w:tc>
-          <w:tcPr>
-            <w:tcW w:w="2151" w:type="dxa"/>
-          </w:tcPr>
-          <w:p>
-            <w:r>
               <w:t>(Yes = 10, No = 0)</w:t>
             </w:r>
           </w:p>
         </w:tc>
         <w:tc>
           <w:tcPr>
-            <w:tcW w:w="2114" w:type="dxa"/>
-          </w:tcPr>
-          <w:p/>
-        </w:tc>
-        <w:tc>
-          <w:tcPr>
-            <w:tcW w:w="2105" w:type="dxa"/>
-          </w:tcPr>
-          <w:p/>
-        </w:tc>
-      </w:tr>
-      <w:tr>
-        <w:tc>
-          <w:tcPr>
-            <w:tcW w:w="1954" w:type="dxa"/>
-          </w:tcPr>
-          <w:p>
-            <w:r>
-              <w:t>CL.</w:t>
-            </w:r>
-            <w:r>
-              <w:t>SBOM-010</w:t>
-            </w:r>
-          </w:p>
-        </w:tc>
-        <w:tc>
-          <w:tcPr>
-            <w:tcW w:w="2316" w:type="dxa"/>
-          </w:tcPr>
-          <w:p>
-            <w:r>
-              <w:t>Firmware Update Frequency</w:t>
-            </w:r>
-          </w:p>
-        </w:tc>
-        <w:tc>
-          <w:tcPr>
-            <w:tcW w:w="2310" w:type="dxa"/>
-          </w:tcPr>
-          <w:p>
-            <w:r>
-              <w:t>Number of security updates per year</w:t>
-            </w:r>
-          </w:p>
-        </w:tc>
-        <w:tc>
-          <w:tcPr>
-            <w:tcW w:w="2151" w:type="dxa"/>
-          </w:tcPr>
-          <w:p>
-            <w:r>
-              <w:t>(≥4 = 10, 2-3 = 5, ≤1 = 0)</w:t>
-            </w:r>
-          </w:p>
-        </w:tc>
-        <w:tc>
-          <w:tcPr>
-            <w:tcW w:w="2114" w:type="dxa"/>
-          </w:tcPr>
-          <w:p/>
-        </w:tc>
-        <w:tc>
-          <w:tcPr>
-            <w:tcW w:w="2105" w:type="dxa"/>
-          </w:tcPr>
-          <w:p/>
-        </w:tc>
-      </w:tr>
-      <w:tr>
-        <w:tc>
-          <w:tcPr>
-            <w:tcW w:w="1954" w:type="dxa"/>
-          </w:tcPr>
-          <w:p>
-            <w:r>
-              <w:t>NVD</w:t>
-            </w:r>
-            <w:r>
-              <w:t>.</w:t>
-            </w:r>
-            <w:r>
-              <w:t>NIST</w:t>
-            </w:r>
-            <w:r>
-              <w:t>.</w:t>
-            </w:r>
-            <w:r>
-              <w:t>GOV</w:t>
-            </w:r>
-          </w:p>
-        </w:tc>
-        <w:tc>
-          <w:tcPr>
-            <w:tcW w:w="2316" w:type="dxa"/>
-          </w:tcPr>
-          <w:p>
-            <w:r>
-              <w:t>Known Vulnerabilities (CVE Count)</w:t>
-            </w:r>
-          </w:p>
-        </w:tc>
-        <w:tc>
-          <w:tcPr>
-            <w:tcW w:w="2310" w:type="dxa"/>
-          </w:tcPr>
-          <w:p>
-            <w:r>
-              <w:t>Publicly disclosed vulnerabilities in past 2 years</w:t>
-            </w:r>
-          </w:p>
-        </w:tc>
-        <w:tc>
-          <w:tcPr>
-            <w:tcW w:w="2151" w:type="dxa"/>
-          </w:tcPr>
-          <w:p>
-            <w:r>
-              <w:t>(0 = 10, 1-2 = 7, 3-5 = 5, &gt;5 = 0)</w:t>
-            </w:r>
-          </w:p>
-        </w:tc>
-        <w:tc>
-          <w:tcPr>
-            <w:tcW w:w="2114" w:type="dxa"/>
-          </w:tcPr>
-          <w:p/>
-        </w:tc>
-        <w:tc>
-          <w:tcPr>
-            <w:tcW w:w="2105" w:type="dxa"/>
-          </w:tcPr>
-          <w:p/>
-        </w:tc>
-      </w:tr>
-      <w:tr>
-        <w:tc>
-          <w:tcPr>
-            <w:tcW w:w="1954" w:type="dxa"/>
-          </w:tcPr>
-          <w:p>
-            <w:r>
-              <w:t>CL.</w:t>
-            </w:r>
-            <w:r>
-              <w:t>NETA-002</w:t>
-            </w:r>
-          </w:p>
-          <w:p>
-            <w:r>
-              <w:t>IMDA</w:t>
-            </w:r>
-            <w:r>
-              <w:t>.</w:t>
-            </w:r>
-            <w:r>
-              <w:t>4.5.2.4.1</w:t>
-            </w:r>
-          </w:p>
-        </w:tc>
-        <w:tc>
-          <w:tcPr>
-            <w:tcW w:w="2316" w:type="dxa"/>
-          </w:tcPr>
-          <w:p>
-            <w:r>
-              <w:t>Encryption Support</w:t>
-            </w:r>
-          </w:p>
-        </w:tc>
-        <w:tc>
-          <w:tcPr>
-            <w:tcW w:w="2310" w:type="dxa"/>
-          </w:tcPr>
-          <w:p>
-            <w:r>
-              <w:t>WPA3 Support</w:t>
-            </w:r>
-          </w:p>
-        </w:tc>
-        <w:tc>
-          <w:tcPr>
-            <w:tcW w:w="2151" w:type="dxa"/>
-          </w:tcPr>
-          <w:p>
-            <w:r>
-              <w:t>(WPA3 = 10, WPA2 = 5, No WPA3 = 0)</w:t>
-            </w:r>
-          </w:p>
-        </w:tc>
-        <w:tc>
-          <w:tcPr>
-            <w:tcW w:w="2114" w:type="dxa"/>
-          </w:tcPr>
-          <w:p/>
-        </w:tc>
-        <w:tc>
-          <w:tcPr>
-            <w:tcW w:w="2105" w:type="dxa"/>
-          </w:tcPr>
-          <w:p/>
-        </w:tc>
-      </w:tr>
-      <w:tr>
-        <w:tc>
-          <w:tcPr>
-            <w:tcW w:w="1954" w:type="dxa"/>
-          </w:tcPr>
-          <w:p>
-            <w:r>
-              <w:t>CL.</w:t>
-            </w:r>
-            <w:r>
-              <w:t>OOB-008</w:t>
-            </w:r>
-          </w:p>
-          <w:p>
-            <w:r>
-              <w:t>CL.</w:t>
-            </w:r>
-            <w:r>
-              <w:t>NETS-005</w:t>
-            </w:r>
-          </w:p>
-        </w:tc>
-        <w:tc>
-          <w:tcPr>
-            <w:tcW w:w="2316" w:type="dxa"/>
-          </w:tcPr>
-          <w:p>
-            <w:r>
-              <w:t>Remote Access</w:t>
-            </w:r>
-          </w:p>
-        </w:tc>
-        <w:tc>
-          <w:tcPr>
-            <w:tcW w:w="2310" w:type="dxa"/>
-          </w:tcPr>
-          <w:p>
-            <w:r>
-              <w:t>Are the following remote features disabled by default (Telnet, SSH, UPnP, FTP)?</w:t>
-            </w:r>
-          </w:p>
-        </w:tc>
-        <w:tc>
-          <w:tcPr>
-            <w:tcW w:w="2151" w:type="dxa"/>
+            <w:tcW w:w="2108" w:type="dxa"/>
+          </w:tcPr>
+          <w:p/>
+        </w:tc>
+        <w:tc>
+          <w:tcPr>
+            <w:tcW w:w="2099" w:type="dxa"/>
+          </w:tcPr>
+          <w:p/>
+        </w:tc>
+      </w:tr>
+      <w:tr>
+        <w:tc>
+          <w:tcPr>
+            <w:tcW w:w="1978" w:type="dxa"/>
+          </w:tcPr>
+          <w:p/>
+        </w:tc>
+        <w:tc>
+          <w:tcPr>
+            <w:tcW w:w="2312" w:type="dxa"/>
+          </w:tcPr>
+          <w:p>
+            <w:r>
+              <w:t>Network Isolation</w:t>
+            </w:r>
+          </w:p>
+        </w:tc>
+        <w:tc>
+          <w:tcPr>
+            <w:tcW w:w="2307" w:type="dxa"/>
+          </w:tcPr>
+          <w:p>
+            <w:r>
+              <w:t>Can the guest network be isolated from the main network?</w:t>
+            </w:r>
+          </w:p>
+        </w:tc>
+        <w:tc>
+          <w:tcPr>
+            <w:tcW w:w="2146" w:type="dxa"/>
           </w:tcPr>
           <w:p>
             <w:r>
@@ -812,54 +1051,66 @@
         </w:tc>
         <w:tc>
           <w:tcPr>
-            <w:tcW w:w="2114" w:type="dxa"/>
-          </w:tcPr>
-          <w:p/>
-        </w:tc>
-        <w:tc>
-          <w:tcPr>
-            <w:tcW w:w="2105" w:type="dxa"/>
-          </w:tcPr>
-          <w:p/>
-        </w:tc>
-      </w:tr>
-      <w:tr>
-        <w:tc>
-          <w:tcPr>
-            <w:tcW w:w="1954" w:type="dxa"/>
-          </w:tcPr>
-          <w:p>
-            <w:r>
-              <w:t>CL.</w:t>
-            </w:r>
-            <w:r>
-              <w:t>NETS-001</w:t>
-            </w:r>
-          </w:p>
-        </w:tc>
-        <w:tc>
-          <w:tcPr>
-            <w:tcW w:w="2316" w:type="dxa"/>
-          </w:tcPr>
-          <w:p>
-            <w:r>
-              <w:t>Admin Interface</w:t>
-            </w:r>
-          </w:p>
-        </w:tc>
-        <w:tc>
-          <w:tcPr>
-            <w:tcW w:w="2310" w:type="dxa"/>
-          </w:tcPr>
-          <w:p>
-            <w:r>
-              <w:t>Does the router enforce HTTPS for admin access?</w:t>
-            </w:r>
-          </w:p>
-        </w:tc>
-        <w:tc>
-          <w:tcPr>
-            <w:tcW w:w="2151" w:type="dxa"/>
+            <w:tcW w:w="2108" w:type="dxa"/>
+          </w:tcPr>
+          <w:p/>
+        </w:tc>
+        <w:tc>
+          <w:tcPr>
+            <w:tcW w:w="2099" w:type="dxa"/>
+          </w:tcPr>
+          <w:p/>
+        </w:tc>
+      </w:tr>
+      <w:tr>
+        <w:tc>
+          <w:tcPr>
+            <w:tcW w:w="1978" w:type="dxa"/>
+          </w:tcPr>
+          <w:p>
+            <w:r>
+              <w:t>IMDA.4.</w:t>
+            </w:r>
+            <w:proofErr w:type="gramStart"/>
+            <w:r>
+              <w:t>3.g</w:t>
+            </w:r>
+            <w:proofErr w:type="gramEnd"/>
+          </w:p>
+          <w:p>
+            <w:r>
+              <w:t>IMDA.4.</w:t>
+            </w:r>
+            <w:proofErr w:type="gramStart"/>
+            <w:r>
+              <w:t>3.a</w:t>
+            </w:r>
+            <w:proofErr w:type="gramEnd"/>
+          </w:p>
+        </w:tc>
+        <w:tc>
+          <w:tcPr>
+            <w:tcW w:w="2312" w:type="dxa"/>
+          </w:tcPr>
+          <w:p>
+            <w:r>
+              <w:t>Automatic Security Updates</w:t>
+            </w:r>
+          </w:p>
+        </w:tc>
+        <w:tc>
+          <w:tcPr>
+            <w:tcW w:w="2307" w:type="dxa"/>
+          </w:tcPr>
+          <w:p>
+            <w:r>
+              <w:t xml:space="preserve">Does the router support automatic security updates? </w:t>
+            </w:r>
+          </w:p>
+        </w:tc>
+        <w:tc>
+          <w:tcPr>
+            <w:tcW w:w="2146" w:type="dxa"/>
           </w:tcPr>
           <w:p>
             <w:r>
@@ -869,54 +1120,21 @@
         </w:tc>
         <w:tc>
           <w:tcPr>
-            <w:tcW w:w="2114" w:type="dxa"/>
-          </w:tcPr>
-          <w:p/>
-        </w:tc>
-        <w:tc>
-          <w:tcPr>
-            <w:tcW w:w="2105" w:type="dxa"/>
-          </w:tcPr>
-          <w:p/>
-        </w:tc>
-      </w:tr>
-      <w:tr>
-        <w:tc>
-          <w:tcPr>
-            <w:tcW w:w="1954" w:type="dxa"/>
-          </w:tcPr>
-          <w:p>
-            <w:r>
-              <w:t>IMDA.</w:t>
-            </w:r>
-            <w:r>
-              <w:t>4.3.15.1</w:t>
-            </w:r>
-          </w:p>
-        </w:tc>
-        <w:tc>
-          <w:tcPr>
-            <w:tcW w:w="2316" w:type="dxa"/>
-          </w:tcPr>
-          <w:p>
-            <w:r>
-              <w:t xml:space="preserve">Firewall </w:t>
-            </w:r>
-          </w:p>
-        </w:tc>
-        <w:tc>
-          <w:tcPr>
-            <w:tcW w:w="2310" w:type="dxa"/>
-          </w:tcPr>
-          <w:p>
-            <w:r>
-              <w:t>Is the firewall enabled by default?</w:t>
-            </w:r>
-          </w:p>
-        </w:tc>
-        <w:tc>
-          <w:tcPr>
-            <w:tcW w:w="2151" w:type="dxa"/>
+            <w:tcW w:w="2108" w:type="dxa"/>
+          </w:tcPr>
+          <w:p/>
+        </w:tc>
+        <w:tc>
+          <w:tcPr>
+            <w:tcW w:w="2099" w:type="dxa"/>
+          </w:tcPr>
+          <w:p/>
+        </w:tc>
+      </w:tr>
+      <w:tr>
+        <w:tc>
+          <w:tcPr>
+            <w:tcW w:w="1978" w:type="dxa"/>
           </w:tcPr>
           <w:p>
             <w:pPr>
@@ -926,53 +1144,801 @@
               </w:rPr>
             </w:pPr>
             <w:r>
+              <w:rPr>
+                <w:b/>
+                <w:bCs/>
+              </w:rPr>
+              <w:t>Total Security Score</w:t>
+            </w:r>
+          </w:p>
+        </w:tc>
+        <w:tc>
+          <w:tcPr>
+            <w:tcW w:w="10972" w:type="dxa"/>
+            <w:gridSpan w:val="5"/>
+          </w:tcPr>
+          <w:p/>
+        </w:tc>
+      </w:tr>
+      <w:tr>
+        <w:tc>
+          <w:tcPr>
+            <w:tcW w:w="12950" w:type="dxa"/>
+            <w:gridSpan w:val="6"/>
+          </w:tcPr>
+          <w:p>
+            <w:pPr>
+              <w:jc w:val="center"/>
+              <w:rPr>
+                <w:b/>
+                <w:bCs/>
+                <w:sz w:val="36"/>
+                <w:szCs w:val="36"/>
+              </w:rPr>
+            </w:pPr>
+            <w:r>
+              <w:rPr>
+                <w:b/>
+                <w:bCs/>
+                <w:sz w:val="24"/>
+                <w:szCs w:val="24"/>
+              </w:rPr>
+              <w:t>Usability (20%)</w:t>
+            </w:r>
+          </w:p>
+        </w:tc>
+      </w:tr>
+      <w:tr>
+        <w:tc>
+          <w:tcPr>
+            <w:tcW w:w="1978" w:type="dxa"/>
+          </w:tcPr>
+          <w:p>
+            <w:r>
+              <w:lastRenderedPageBreak/>
+              <w:t>IMDA.</w:t>
+            </w:r>
+            <w:r>
+              <w:t>GEN.OPS.10</w:t>
+            </w:r>
+          </w:p>
+        </w:tc>
+        <w:tc>
+          <w:tcPr>
+            <w:tcW w:w="2312" w:type="dxa"/>
+          </w:tcPr>
+          <w:p>
+            <w:r>
+              <w:t>Setup Time</w:t>
+            </w:r>
+          </w:p>
+        </w:tc>
+        <w:tc>
+          <w:tcPr>
+            <w:tcW w:w="2307" w:type="dxa"/>
+          </w:tcPr>
+          <w:p>
+            <w:r>
+              <w:t>Is the device self-installable by an end user in under 20 minutes assuming the default configuration and mode of operation?</w:t>
+            </w:r>
+          </w:p>
+        </w:tc>
+        <w:tc>
+          <w:tcPr>
+            <w:tcW w:w="2146" w:type="dxa"/>
+          </w:tcPr>
+          <w:p>
+            <w:r>
+              <w:t>(≤</w:t>
+            </w:r>
+            <w:r>
+              <w:t>20</w:t>
+            </w:r>
+            <w:r>
+              <w:t xml:space="preserve"> min = 10, &gt;</w:t>
+            </w:r>
+            <w:r>
+              <w:t>2</w:t>
+            </w:r>
+            <w:r>
+              <w:t>0 min = 0)</w:t>
+            </w:r>
+          </w:p>
+        </w:tc>
+        <w:tc>
+          <w:tcPr>
+            <w:tcW w:w="2108" w:type="dxa"/>
+          </w:tcPr>
+          <w:p/>
+        </w:tc>
+        <w:tc>
+          <w:tcPr>
+            <w:tcW w:w="2099" w:type="dxa"/>
+          </w:tcPr>
+          <w:p/>
+        </w:tc>
+      </w:tr>
+      <w:tr>
+        <w:tc>
+          <w:tcPr>
+            <w:tcW w:w="1978" w:type="dxa"/>
+          </w:tcPr>
+          <w:p>
+            <w:r>
+              <w:t>IMDA.</w:t>
+            </w:r>
+            <w:r>
+              <w:t xml:space="preserve">GEN.OPS.4 </w:t>
+            </w:r>
+          </w:p>
+        </w:tc>
+        <w:tc>
+          <w:tcPr>
+            <w:tcW w:w="2312" w:type="dxa"/>
+          </w:tcPr>
+          <w:p>
+            <w:r>
+              <w:t>Lifespan</w:t>
+            </w:r>
+          </w:p>
+        </w:tc>
+        <w:tc>
+          <w:tcPr>
+            <w:tcW w:w="2307" w:type="dxa"/>
+          </w:tcPr>
+          <w:p>
+            <w:r>
+              <w:t>Is the life expectancy of the router at least 7 years?</w:t>
+            </w:r>
+          </w:p>
+        </w:tc>
+        <w:tc>
+          <w:tcPr>
+            <w:tcW w:w="2146" w:type="dxa"/>
+          </w:tcPr>
+          <w:p>
+            <w:r>
+              <w:t>(≤</w:t>
+            </w:r>
+            <w:r>
+              <w:t>7</w:t>
+            </w:r>
+            <w:r>
+              <w:t xml:space="preserve"> </w:t>
+            </w:r>
+            <w:r>
+              <w:t>years</w:t>
+            </w:r>
+            <w:r>
+              <w:t xml:space="preserve"> = 0, </w:t>
+            </w:r>
+            <w:r>
+              <w:t>&gt;7</w:t>
+            </w:r>
+            <w:r>
+              <w:t xml:space="preserve"> </w:t>
+            </w:r>
+            <w:r>
+              <w:t>years</w:t>
+            </w:r>
+            <w:r>
+              <w:t xml:space="preserve"> = </w:t>
+            </w:r>
+            <w:r>
+              <w:t>1</w:t>
+            </w:r>
+            <w:r>
+              <w:t>0)</w:t>
+            </w:r>
+          </w:p>
+        </w:tc>
+        <w:tc>
+          <w:tcPr>
+            <w:tcW w:w="2108" w:type="dxa"/>
+          </w:tcPr>
+          <w:p/>
+        </w:tc>
+        <w:tc>
+          <w:tcPr>
+            <w:tcW w:w="2099" w:type="dxa"/>
+          </w:tcPr>
+          <w:p/>
+        </w:tc>
+      </w:tr>
+      <w:tr>
+        <w:tc>
+          <w:tcPr>
+            <w:tcW w:w="1978" w:type="dxa"/>
+          </w:tcPr>
+          <w:p>
+            <w:r>
+              <w:t xml:space="preserve">IMDA. </w:t>
+            </w:r>
+            <w:r>
+              <w:t>GEN.OPS.11</w:t>
+            </w:r>
+          </w:p>
+        </w:tc>
+        <w:tc>
+          <w:tcPr>
+            <w:tcW w:w="2312" w:type="dxa"/>
+          </w:tcPr>
+          <w:p>
+            <w:r>
+              <w:t>Drivers</w:t>
+            </w:r>
+          </w:p>
+        </w:tc>
+        <w:tc>
+          <w:tcPr>
+            <w:tcW w:w="2307" w:type="dxa"/>
+          </w:tcPr>
+          <w:p>
+            <w:r>
+              <w:t>Are additional drivers other than networking drivers required for full and proper use of the device?</w:t>
+            </w:r>
+          </w:p>
+        </w:tc>
+        <w:tc>
+          <w:tcPr>
+            <w:tcW w:w="2146" w:type="dxa"/>
+          </w:tcPr>
+          <w:p>
+            <w:r>
+              <w:t>(Yes = 0, No =</w:t>
+            </w:r>
+            <w:r>
+              <w:t xml:space="preserve"> 1</w:t>
+            </w:r>
+            <w:r>
+              <w:t>0)</w:t>
+            </w:r>
+          </w:p>
+        </w:tc>
+        <w:tc>
+          <w:tcPr>
+            <w:tcW w:w="2108" w:type="dxa"/>
+          </w:tcPr>
+          <w:p/>
+        </w:tc>
+        <w:tc>
+          <w:tcPr>
+            <w:tcW w:w="2099" w:type="dxa"/>
+          </w:tcPr>
+          <w:p/>
+        </w:tc>
+      </w:tr>
+      <w:tr>
+        <w:tc>
+          <w:tcPr>
+            <w:tcW w:w="1978" w:type="dxa"/>
+          </w:tcPr>
+          <w:p>
+            <w:r>
+              <w:t xml:space="preserve">IMDA. </w:t>
+            </w:r>
+            <w:r>
+              <w:t>GEN.OPS.19</w:t>
+            </w:r>
+          </w:p>
+        </w:tc>
+        <w:tc>
+          <w:tcPr>
+            <w:tcW w:w="2312" w:type="dxa"/>
+          </w:tcPr>
+          <w:p>
+            <w:r>
+              <w:t>Website Support</w:t>
+            </w:r>
+          </w:p>
+        </w:tc>
+        <w:tc>
+          <w:tcPr>
+            <w:tcW w:w="2307" w:type="dxa"/>
+          </w:tcPr>
+          <w:p>
+            <w:r>
+              <w:t>Is there a web site where firmware updates and documentation are available?</w:t>
+            </w:r>
+          </w:p>
+        </w:tc>
+        <w:tc>
+          <w:tcPr>
+            <w:tcW w:w="2146" w:type="dxa"/>
+          </w:tcPr>
+          <w:p>
+            <w:r>
               <w:t>(Yes = 10, No = 0)</w:t>
             </w:r>
           </w:p>
         </w:tc>
         <w:tc>
           <w:tcPr>
-            <w:tcW w:w="2114" w:type="dxa"/>
-          </w:tcPr>
-          <w:p/>
-        </w:tc>
-        <w:tc>
-          <w:tcPr>
-            <w:tcW w:w="2105" w:type="dxa"/>
-          </w:tcPr>
-          <w:p/>
-        </w:tc>
-      </w:tr>
-      <w:tr>
-        <w:tc>
-          <w:tcPr>
-            <w:tcW w:w="1954" w:type="dxa"/>
-          </w:tcPr>
-          <w:p/>
-        </w:tc>
-        <w:tc>
-          <w:tcPr>
-            <w:tcW w:w="2316" w:type="dxa"/>
-          </w:tcPr>
-          <w:p>
-            <w:r>
-              <w:t>Network Isolation</w:t>
-            </w:r>
-          </w:p>
-        </w:tc>
-        <w:tc>
-          <w:tcPr>
-            <w:tcW w:w="2310" w:type="dxa"/>
-          </w:tcPr>
-          <w:p>
-            <w:r>
-              <w:t>Can the guest network be isolated from the main network?</w:t>
-            </w:r>
-          </w:p>
-        </w:tc>
-        <w:tc>
-          <w:tcPr>
-            <w:tcW w:w="2151" w:type="dxa"/>
+            <w:tcW w:w="2108" w:type="dxa"/>
+          </w:tcPr>
+          <w:p/>
+        </w:tc>
+        <w:tc>
+          <w:tcPr>
+            <w:tcW w:w="2099" w:type="dxa"/>
+          </w:tcPr>
+          <w:p/>
+        </w:tc>
+      </w:tr>
+      <w:tr>
+        <w:tc>
+          <w:tcPr>
+            <w:tcW w:w="1978" w:type="dxa"/>
+          </w:tcPr>
+          <w:p>
+            <w:pPr>
+              <w:rPr>
+                <w:b/>
+                <w:bCs/>
+              </w:rPr>
+            </w:pPr>
+            <w:r>
+              <w:rPr>
+                <w:b/>
+                <w:bCs/>
+              </w:rPr>
+              <w:t>Total Usability Score</w:t>
+            </w:r>
+          </w:p>
+        </w:tc>
+        <w:tc>
+          <w:tcPr>
+            <w:tcW w:w="10972" w:type="dxa"/>
+            <w:gridSpan w:val="5"/>
+          </w:tcPr>
+          <w:p/>
+        </w:tc>
+      </w:tr>
+      <w:tr>
+        <w:tc>
+          <w:tcPr>
+            <w:tcW w:w="12950" w:type="dxa"/>
+            <w:gridSpan w:val="6"/>
+          </w:tcPr>
+          <w:p>
+            <w:pPr>
+              <w:jc w:val="center"/>
+              <w:rPr>
+                <w:b/>
+                <w:bCs/>
+                <w:sz w:val="24"/>
+                <w:szCs w:val="24"/>
+              </w:rPr>
+            </w:pPr>
+            <w:r>
+              <w:rPr>
+                <w:b/>
+                <w:bCs/>
+                <w:sz w:val="24"/>
+                <w:szCs w:val="24"/>
+              </w:rPr>
+              <w:t>Performance</w:t>
+            </w:r>
+            <w:r>
+              <w:rPr>
+                <w:b/>
+                <w:bCs/>
+                <w:sz w:val="24"/>
+                <w:szCs w:val="24"/>
+              </w:rPr>
+              <w:t xml:space="preserve"> (30%)</w:t>
+            </w:r>
+          </w:p>
+        </w:tc>
+      </w:tr>
+      <w:tr>
+        <w:tc>
+          <w:tcPr>
+            <w:tcW w:w="1978" w:type="dxa"/>
+          </w:tcPr>
+          <w:p>
+            <w:r>
+              <w:t>PERF.1</w:t>
+            </w:r>
+          </w:p>
+        </w:tc>
+        <w:tc>
+          <w:tcPr>
+            <w:tcW w:w="2312" w:type="dxa"/>
+          </w:tcPr>
+          <w:p>
+            <w:r>
+              <w:t>Wi-Fi Speed</w:t>
+            </w:r>
+          </w:p>
+        </w:tc>
+        <w:tc>
+          <w:tcPr>
+            <w:tcW w:w="2307" w:type="dxa"/>
+          </w:tcPr>
+          <w:p>
+            <w:r>
+              <w:t>Maximum download &amp; upload speeds</w:t>
+            </w:r>
+          </w:p>
+        </w:tc>
+        <w:tc>
+          <w:tcPr>
+            <w:tcW w:w="2146" w:type="dxa"/>
+          </w:tcPr>
+          <w:p>
+            <w:r>
+              <w:t>Mbps (≥80% of ISP speed = 10, ≤40% = 0)</w:t>
+            </w:r>
+          </w:p>
+        </w:tc>
+        <w:tc>
+          <w:tcPr>
+            <w:tcW w:w="2108" w:type="dxa"/>
+          </w:tcPr>
+          <w:p/>
+        </w:tc>
+        <w:tc>
+          <w:tcPr>
+            <w:tcW w:w="2099" w:type="dxa"/>
+          </w:tcPr>
+          <w:p>
+            <w:r>
+              <w:t xml:space="preserve">ISP claims 1 Gbps speed, but reviews show 700 Mbps actual </w:t>
+            </w:r>
+            <w:r>
+              <w:t>-</w:t>
+            </w:r>
+            <w:r>
+              <w:t xml:space="preserve"> Score: 7/10</w:t>
+            </w:r>
+          </w:p>
+        </w:tc>
+      </w:tr>
+      <w:tr>
+        <w:tc>
+          <w:tcPr>
+            <w:tcW w:w="1978" w:type="dxa"/>
+          </w:tcPr>
+          <w:p>
+            <w:r>
+              <w:t>PERF.2</w:t>
+            </w:r>
+          </w:p>
+        </w:tc>
+        <w:tc>
+          <w:tcPr>
+            <w:tcW w:w="2312" w:type="dxa"/>
+          </w:tcPr>
+          <w:p>
+            <w:r>
+              <w:t>Signal Strength</w:t>
+            </w:r>
+          </w:p>
+        </w:tc>
+        <w:tc>
+          <w:tcPr>
+            <w:tcW w:w="2307" w:type="dxa"/>
+          </w:tcPr>
+          <w:p>
+            <w:r>
+              <w:t>Check user-reported Wi-Fi range &amp; RSSI at distances</w:t>
+            </w:r>
+          </w:p>
+        </w:tc>
+        <w:tc>
+          <w:tcPr>
+            <w:tcW w:w="2146" w:type="dxa"/>
+          </w:tcPr>
+          <w:p>
+            <w:r>
+              <w:t>dBm (-30 = 10, -80 = 0)</w:t>
+            </w:r>
+          </w:p>
+        </w:tc>
+        <w:tc>
+          <w:tcPr>
+            <w:tcW w:w="2108" w:type="dxa"/>
+          </w:tcPr>
+          <w:p/>
+        </w:tc>
+        <w:tc>
+          <w:tcPr>
+            <w:tcW w:w="2099" w:type="dxa"/>
+          </w:tcPr>
+          <w:p>
+            <w:r>
+              <w:t xml:space="preserve">Forum users report weak Wi-Fi beyond 20ft </w:t>
+            </w:r>
+            <w:r>
+              <w:t>-</w:t>
+            </w:r>
+            <w:r>
+              <w:t xml:space="preserve"> Score: 5/10</w:t>
+            </w:r>
+          </w:p>
+        </w:tc>
+      </w:tr>
+      <w:tr>
+        <w:tc>
+          <w:tcPr>
+            <w:tcW w:w="1978" w:type="dxa"/>
+          </w:tcPr>
+          <w:p>
+            <w:r>
+              <w:t>PERF.3</w:t>
+            </w:r>
+          </w:p>
+        </w:tc>
+        <w:tc>
+          <w:tcPr>
+            <w:tcW w:w="2312" w:type="dxa"/>
+          </w:tcPr>
+          <w:p>
+            <w:r>
+              <w:t>Latency &amp; Jitter</w:t>
+            </w:r>
+          </w:p>
+        </w:tc>
+        <w:tc>
+          <w:tcPr>
+            <w:tcW w:w="2307" w:type="dxa"/>
+          </w:tcPr>
+          <w:p>
+            <w:r>
+              <w:t xml:space="preserve">What are the ping times in </w:t>
+            </w:r>
+            <w:proofErr w:type="spellStart"/>
+            <w:r>
+              <w:t>ms</w:t>
+            </w:r>
+            <w:proofErr w:type="spellEnd"/>
+            <w:r>
+              <w:t>?</w:t>
+            </w:r>
+          </w:p>
+        </w:tc>
+        <w:tc>
+          <w:tcPr>
+            <w:tcW w:w="2146" w:type="dxa"/>
+          </w:tcPr>
+          <w:p>
+            <w:proofErr w:type="spellStart"/>
+            <w:r>
+              <w:t>ms</w:t>
+            </w:r>
+            <w:proofErr w:type="spellEnd"/>
+            <w:r>
+              <w:t xml:space="preserve"> (≤10ms = 10, ≥100ms = 0)</w:t>
+            </w:r>
+          </w:p>
+        </w:tc>
+        <w:tc>
+          <w:tcPr>
+            <w:tcW w:w="2108" w:type="dxa"/>
+          </w:tcPr>
+          <w:p/>
+        </w:tc>
+        <w:tc>
+          <w:tcPr>
+            <w:tcW w:w="2099" w:type="dxa"/>
+          </w:tcPr>
+          <w:p/>
+        </w:tc>
+      </w:tr>
+      <w:tr>
+        <w:tc>
+          <w:tcPr>
+            <w:tcW w:w="1978" w:type="dxa"/>
+          </w:tcPr>
+          <w:p>
+            <w:r>
+              <w:lastRenderedPageBreak/>
+              <w:t>PERF.4</w:t>
+            </w:r>
+          </w:p>
+        </w:tc>
+        <w:tc>
+          <w:tcPr>
+            <w:tcW w:w="2312" w:type="dxa"/>
+          </w:tcPr>
+          <w:p>
+            <w:r>
+              <w:t>Multi-Device Handling</w:t>
+            </w:r>
+          </w:p>
+        </w:tc>
+        <w:tc>
+          <w:tcPr>
+            <w:tcW w:w="2307" w:type="dxa"/>
+          </w:tcPr>
+          <w:p>
+            <w:r>
+              <w:t>Can it handle multiple devices without slowdown?</w:t>
+            </w:r>
+          </w:p>
+        </w:tc>
+        <w:tc>
+          <w:tcPr>
+            <w:tcW w:w="2146" w:type="dxa"/>
+          </w:tcPr>
+          <w:p>
+            <w:r>
+              <w:t>(Smooth = 10, Lag= 0)</w:t>
+            </w:r>
+          </w:p>
+        </w:tc>
+        <w:tc>
+          <w:tcPr>
+            <w:tcW w:w="2108" w:type="dxa"/>
+          </w:tcPr>
+          <w:p/>
+        </w:tc>
+        <w:tc>
+          <w:tcPr>
+            <w:tcW w:w="2099" w:type="dxa"/>
+          </w:tcPr>
+          <w:p>
+            <w:r>
+              <w:t xml:space="preserve">Tech reviews show low latency &amp; strong multi-device performance </w:t>
+            </w:r>
+            <w:r>
+              <w:t>-</w:t>
+            </w:r>
+            <w:r>
+              <w:t xml:space="preserve"> Score: 9/10</w:t>
+            </w:r>
+          </w:p>
+        </w:tc>
+      </w:tr>
+      <w:tr>
+        <w:tc>
+          <w:tcPr>
+            <w:tcW w:w="1978" w:type="dxa"/>
+          </w:tcPr>
+          <w:p>
+            <w:pPr>
+              <w:rPr>
+                <w:b/>
+                <w:bCs/>
+              </w:rPr>
+            </w:pPr>
+            <w:r>
+              <w:rPr>
+                <w:b/>
+                <w:bCs/>
+              </w:rPr>
+              <w:t>Total Performance Score:</w:t>
+            </w:r>
+          </w:p>
+        </w:tc>
+        <w:tc>
+          <w:tcPr>
+            <w:tcW w:w="10972" w:type="dxa"/>
+            <w:gridSpan w:val="5"/>
+          </w:tcPr>
+          <w:p/>
+        </w:tc>
+      </w:tr>
+      <w:tr>
+        <w:tc>
+          <w:tcPr>
+            <w:tcW w:w="12950" w:type="dxa"/>
+            <w:gridSpan w:val="6"/>
+          </w:tcPr>
+          <w:p>
+            <w:pPr>
+              <w:jc w:val="center"/>
+              <w:rPr>
+                <w:b/>
+                <w:bCs/>
+              </w:rPr>
+            </w:pPr>
+            <w:r>
+              <w:rPr>
+                <w:b/>
+                <w:bCs/>
+              </w:rPr>
+              <w:t>Cost &amp; Value</w:t>
+            </w:r>
+            <w:r>
+              <w:rPr>
+                <w:b/>
+                <w:bCs/>
+              </w:rPr>
+              <w:t xml:space="preserve"> (10%)</w:t>
+            </w:r>
+          </w:p>
+        </w:tc>
+      </w:tr>
+      <w:tr>
+        <w:tc>
+          <w:tcPr>
+            <w:tcW w:w="1978" w:type="dxa"/>
+          </w:tcPr>
+          <w:p/>
+        </w:tc>
+        <w:tc>
+          <w:tcPr>
+            <w:tcW w:w="2312" w:type="dxa"/>
+          </w:tcPr>
+          <w:p>
+            <w:r>
+              <w:t>Router Rental Fee</w:t>
+            </w:r>
+          </w:p>
+        </w:tc>
+        <w:tc>
+          <w:tcPr>
+            <w:tcW w:w="2307" w:type="dxa"/>
+          </w:tcPr>
+          <w:p>
+            <w:r>
+              <w:t>What is the monthly cost vs. purchase option?</w:t>
+            </w:r>
+          </w:p>
+        </w:tc>
+        <w:tc>
+          <w:tcPr>
+            <w:tcW w:w="2146" w:type="dxa"/>
+          </w:tcPr>
+          <w:p>
+            <w:r>
+              <w:t>(Free = 10, $15+/</w:t>
+            </w:r>
+            <w:proofErr w:type="spellStart"/>
+            <w:r>
+              <w:t>mo</w:t>
+            </w:r>
+            <w:proofErr w:type="spellEnd"/>
+            <w:r>
+              <w:t xml:space="preserve"> = 0)</w:t>
+            </w:r>
+          </w:p>
+        </w:tc>
+        <w:tc>
+          <w:tcPr>
+            <w:tcW w:w="2108" w:type="dxa"/>
+          </w:tcPr>
+          <w:p/>
+        </w:tc>
+        <w:tc>
+          <w:tcPr>
+            <w:tcW w:w="2099" w:type="dxa"/>
+          </w:tcPr>
+          <w:p/>
+        </w:tc>
+      </w:tr>
+      <w:tr>
+        <w:tc>
+          <w:tcPr>
+            <w:tcW w:w="1978" w:type="dxa"/>
+          </w:tcPr>
+          <w:p/>
+        </w:tc>
+        <w:tc>
+          <w:tcPr>
+            <w:tcW w:w="2312" w:type="dxa"/>
+          </w:tcPr>
+          <w:p>
+            <w:r>
+              <w:t>Buyout Option</w:t>
+            </w:r>
+          </w:p>
+        </w:tc>
+        <w:tc>
+          <w:tcPr>
+            <w:tcW w:w="2307" w:type="dxa"/>
+          </w:tcPr>
+          <w:p>
+            <w:r>
+              <w:t>Can users purchase the router outright?</w:t>
+            </w:r>
+          </w:p>
+        </w:tc>
+        <w:tc>
+          <w:tcPr>
+            <w:tcW w:w="2146" w:type="dxa"/>
           </w:tcPr>
           <w:p>
             <w:r>
@@ -982,91 +1948,164 @@
         </w:tc>
         <w:tc>
           <w:tcPr>
-            <w:tcW w:w="2114" w:type="dxa"/>
-          </w:tcPr>
-          <w:p/>
-        </w:tc>
-        <w:tc>
-          <w:tcPr>
-            <w:tcW w:w="2105" w:type="dxa"/>
-          </w:tcPr>
-          <w:p/>
-        </w:tc>
-      </w:tr>
-      <w:tr>
-        <w:tc>
-          <w:tcPr>
-            <w:tcW w:w="1954" w:type="dxa"/>
-          </w:tcPr>
-          <w:p>
-            <w:r>
-              <w:t>IMDA.4.</w:t>
-            </w:r>
-            <w:proofErr w:type="gramStart"/>
-            <w:r>
-              <w:t>3.g</w:t>
-            </w:r>
-            <w:proofErr w:type="gramEnd"/>
-          </w:p>
-          <w:p>
-            <w:r>
-              <w:t>IMDA.4.</w:t>
-            </w:r>
-            <w:proofErr w:type="gramStart"/>
-            <w:r>
-              <w:t>3.a</w:t>
-            </w:r>
-            <w:proofErr w:type="gramEnd"/>
-          </w:p>
-        </w:tc>
-        <w:tc>
-          <w:tcPr>
-            <w:tcW w:w="2316" w:type="dxa"/>
-          </w:tcPr>
-          <w:p>
-            <w:r>
-              <w:t>Automatic Security Updates</w:t>
-            </w:r>
-          </w:p>
-        </w:tc>
-        <w:tc>
-          <w:tcPr>
-            <w:tcW w:w="2310" w:type="dxa"/>
-          </w:tcPr>
-          <w:p>
-            <w:r>
-              <w:t xml:space="preserve">Does the router support automatic security updates? </w:t>
-            </w:r>
-          </w:p>
-        </w:tc>
-        <w:tc>
-          <w:tcPr>
-            <w:tcW w:w="2151" w:type="dxa"/>
-          </w:tcPr>
-          <w:p>
-            <w:r>
-              <w:t>(Yes = 10, No = 0)</w:t>
-            </w:r>
-          </w:p>
-        </w:tc>
-        <w:tc>
-          <w:tcPr>
-            <w:tcW w:w="2114" w:type="dxa"/>
-          </w:tcPr>
-          <w:p/>
-        </w:tc>
-        <w:tc>
-          <w:tcPr>
-            <w:tcW w:w="2105" w:type="dxa"/>
+            <w:tcW w:w="2108" w:type="dxa"/>
+          </w:tcPr>
+          <w:p/>
+        </w:tc>
+        <w:tc>
+          <w:tcPr>
+            <w:tcW w:w="2099" w:type="dxa"/>
+          </w:tcPr>
+          <w:p/>
+        </w:tc>
+      </w:tr>
+      <w:tr>
+        <w:tc>
+          <w:tcPr>
+            <w:tcW w:w="1978" w:type="dxa"/>
+          </w:tcPr>
+          <w:p/>
+        </w:tc>
+        <w:tc>
+          <w:tcPr>
+            <w:tcW w:w="2312" w:type="dxa"/>
+          </w:tcPr>
+          <w:p>
+            <w:r>
+              <w:t>Hidden Fees</w:t>
+            </w:r>
+          </w:p>
+        </w:tc>
+        <w:tc>
+          <w:tcPr>
+            <w:tcW w:w="2307" w:type="dxa"/>
+          </w:tcPr>
+          <w:p>
+            <w:r>
+              <w:t>Are there additional costs? (e.g. services fees)</w:t>
+            </w:r>
+          </w:p>
+        </w:tc>
+        <w:tc>
+          <w:tcPr>
+            <w:tcW w:w="2146" w:type="dxa"/>
+          </w:tcPr>
+          <w:p>
+            <w:r>
+              <w:t xml:space="preserve">(Yes = 0, No = </w:t>
+            </w:r>
+            <w:r>
+              <w:t>1</w:t>
+            </w:r>
+            <w:r>
+              <w:t>0)</w:t>
+            </w:r>
+          </w:p>
+        </w:tc>
+        <w:tc>
+          <w:tcPr>
+            <w:tcW w:w="2108" w:type="dxa"/>
+          </w:tcPr>
+          <w:p/>
+        </w:tc>
+        <w:tc>
+          <w:tcPr>
+            <w:tcW w:w="2099" w:type="dxa"/>
+          </w:tcPr>
+          <w:p/>
+          <w:p/>
+        </w:tc>
+      </w:tr>
+      <w:tr>
+        <w:tc>
+          <w:tcPr>
+            <w:tcW w:w="1978" w:type="dxa"/>
+          </w:tcPr>
+          <w:p>
+            <w:r>
+              <w:t xml:space="preserve">Total Cost Score </w:t>
+            </w:r>
+          </w:p>
+        </w:tc>
+        <w:tc>
+          <w:tcPr>
+            <w:tcW w:w="10972" w:type="dxa"/>
+            <w:gridSpan w:val="5"/>
           </w:tcPr>
           <w:p/>
         </w:tc>
       </w:tr>
     </w:tbl>
     <w:p/>
+    <w:tbl>
+      <w:tblPr>
+        <w:tblStyle w:val="TableGrid"/>
+        <w:tblW w:w="0" w:type="auto"/>
+        <w:tblLook w:val="04A0" w:firstRow="1" w:lastRow="0" w:firstColumn="1" w:lastColumn="0" w:noHBand="0" w:noVBand="1"/>
+      </w:tblPr>
+      <w:tblGrid>
+        <w:gridCol w:w="2158"/>
+        <w:gridCol w:w="10792"/>
+      </w:tblGrid>
+      <w:tr>
+        <w:tc>
+          <w:tcPr>
+            <w:tcW w:w="2158" w:type="dxa"/>
+          </w:tcPr>
+          <w:p>
+            <w:pPr>
+              <w:rPr>
+                <w:b/>
+                <w:bCs/>
+              </w:rPr>
+            </w:pPr>
+            <w:r>
+              <w:rPr>
+                <w:b/>
+                <w:bCs/>
+              </w:rPr>
+              <w:t>Final Score:</w:t>
+            </w:r>
+          </w:p>
+        </w:tc>
+        <w:tc>
+          <w:tcPr>
+            <w:tcW w:w="10792" w:type="dxa"/>
+          </w:tcPr>
+          <w:p/>
+        </w:tc>
+      </w:tr>
+      <w:tr>
+        <w:tc>
+          <w:tcPr>
+            <w:tcW w:w="2158" w:type="dxa"/>
+          </w:tcPr>
+          <w:p>
+            <w:pPr>
+              <w:rPr>
+                <w:b/>
+                <w:bCs/>
+              </w:rPr>
+            </w:pPr>
+            <w:r>
+              <w:rPr>
+                <w:b/>
+                <w:bCs/>
+              </w:rPr>
+              <w:t>Additional Notes</w:t>
+            </w:r>
+          </w:p>
+        </w:tc>
+        <w:tc>
+          <w:tcPr>
+            <w:tcW w:w="10792" w:type="dxa"/>
+          </w:tcPr>
+          <w:p/>
+        </w:tc>
+      </w:tr>
+    </w:tbl>
     <w:p>
       <w:r>
-        <w:lastRenderedPageBreak/>
         <w:br w:type="page"/>
       </w:r>
     </w:p>
@@ -1128,16 +2167,7 @@
           </w:tcPr>
           <w:p>
             <w:r>
-              <w:t xml:space="preserve">IMDA </w:t>
-            </w:r>
-            <w:r>
-              <w:t>Security Requirements for</w:t>
-            </w:r>
-            <w:r>
-              <w:t xml:space="preserve"> </w:t>
-            </w:r>
-            <w:r>
-              <w:t>Residential Gateways</w:t>
+              <w:t>IMDA Security Requirements for Residential Gateways</w:t>
             </w:r>
           </w:p>
         </w:tc>
@@ -1161,6 +2191,29 @@
             <w:r>
               <w:t>Nvd.nist.gov – CVE database</w:t>
             </w:r>
+          </w:p>
+        </w:tc>
+      </w:tr>
+      <w:tr>
+        <w:tc>
+          <w:tcPr>
+            <w:tcW w:w="1525" w:type="dxa"/>
+          </w:tcPr>
+          <w:p/>
+        </w:tc>
+        <w:tc>
+          <w:tcPr>
+            <w:tcW w:w="11425" w:type="dxa"/>
+          </w:tcPr>
+          <w:p>
+            <w:hyperlink r:id="rId4" w:history="1">
+              <w:r>
+                <w:rPr>
+                  <w:rStyle w:val="Hyperlink"/>
+                </w:rPr>
+                <w:t>https://www.smallnetbuilder.com/</w:t>
+              </w:r>
+            </w:hyperlink>
           </w:p>
         </w:tc>
       </w:tr>
@@ -2125,6 +3178,29 @@
       </w:tblBorders>
     </w:tblPr>
   </w:style>
+  <w:style w:type="character" w:styleId="Hyperlink">
+    <w:name w:val="Hyperlink"/>
+    <w:basedOn w:val="DefaultParagraphFont"/>
+    <w:uiPriority w:val="99"/>
+    <w:unhideWhenUsed/>
+    <w:rsid w:val="0087308D"/>
+    <w:rPr>
+      <w:color w:val="467886" w:themeColor="hyperlink"/>
+      <w:u w:val="single"/>
+    </w:rPr>
+  </w:style>
+  <w:style w:type="character" w:styleId="UnresolvedMention">
+    <w:name w:val="Unresolved Mention"/>
+    <w:basedOn w:val="DefaultParagraphFont"/>
+    <w:uiPriority w:val="99"/>
+    <w:semiHidden/>
+    <w:unhideWhenUsed/>
+    <w:rsid w:val="0087308D"/>
+    <w:rPr>
+      <w:color w:val="605E5C"/>
+      <w:shd w:val="clear" w:color="auto" w:fill="E1DFDD"/>
+    </w:rPr>
+  </w:style>
 </w:styles>
 </file>
 

</xml_diff>

<commit_message>
added weighted scoring to evaluated doc
</commit_message>
<xml_diff>
--- a/Research_Materials/Evaluated_Router_Matrix.docx
+++ b/Research_Materials/Evaluated_Router_Matrix.docx
@@ -1077,23 +1077,13 @@
           </w:tcPr>
           <w:p>
             <w:r>
-              <w:t>IMDA.4.</w:t>
-            </w:r>
-            <w:proofErr w:type="gramStart"/>
-            <w:r>
-              <w:t>3.g</w:t>
-            </w:r>
-            <w:proofErr w:type="gramEnd"/>
-          </w:p>
-          <w:p>
-            <w:r>
-              <w:t>IMDA.4.</w:t>
-            </w:r>
-            <w:proofErr w:type="gramStart"/>
-            <w:r>
-              <w:t>3.a</w:t>
-            </w:r>
-            <w:proofErr w:type="gramEnd"/>
+              <w:t>IMDA.4.3.g</w:t>
+            </w:r>
+          </w:p>
+          <w:p>
+            <w:r>
+              <w:t>IMDA.4.3.a</w:t>
+            </w:r>
           </w:p>
         </w:tc>
         <w:tc>
@@ -2080,7 +2070,11 @@
           <w:tcPr>
             <w:tcW w:w="10792" w:type="dxa"/>
           </w:tcPr>
-          <w:p/>
+          <w:p>
+            <w:r>
+              <w:t>Total Score=(Security Score×0.40)+(Usability Score×0.20)+(Performance Score×0.30)+(Cost Score×0.10)</w:t>
+            </w:r>
+          </w:p>
         </w:tc>
       </w:tr>
       <w:tr>

</xml_diff>

<commit_message>
Updated evaluated router matrix with scoring criteria and updated percentages to make 100, updated scoring criteria and methodology.md
</commit_message>
<xml_diff>
--- a/Research_Materials/Evaluated_Router_Matrix.docx
+++ b/Research_Materials/Evaluated_Router_Matrix.docx
@@ -524,21 +524,27 @@
             <w:pPr>
               <w:jc w:val="center"/>
             </w:pPr>
-            <w:commentRangeStart w:id="0"/>
             <w:r>
               <w:rPr>
                 <w:b/>
                 <w:bCs/>
               </w:rPr>
               <w:lastRenderedPageBreak/>
-              <w:t xml:space="preserve">Security (40%) </w:t>
-            </w:r>
-            <w:commentRangeEnd w:id="0"/>
+              <w:t>Security (</w:t>
+            </w:r>
             <w:r>
               <w:rPr>
-                <w:rStyle w:val="CommentReference"/>
+                <w:b/>
+                <w:bCs/>
               </w:rPr>
-              <w:commentReference w:id="0"/>
+              <w:t>5</w:t>
+            </w:r>
+            <w:r>
+              <w:rPr>
+                <w:b/>
+                <w:bCs/>
+              </w:rPr>
+              <w:t xml:space="preserve">0%) </w:t>
             </w:r>
           </w:p>
         </w:tc>
@@ -642,7 +648,17 @@
           </w:tcPr>
           <w:p>
             <w:r>
-              <w:t>(Yes = 10, No = 0)</w:t>
+              <w:t>- 10 = Requires unique password on first use</w:t>
+            </w:r>
+          </w:p>
+          <w:p>
+            <w:r>
+              <w:t>- 5 = Uses default password but prompts for change</w:t>
+            </w:r>
+          </w:p>
+          <w:p>
+            <w:r>
+              <w:t>- 0 = Uses default credentials</w:t>
             </w:r>
           </w:p>
         </w:tc>
@@ -696,7 +712,17 @@
           </w:tcPr>
           <w:p>
             <w:r>
-              <w:t>(≥4 = 10, 2-3 = 5, ≤1 = 0)</w:t>
+              <w:t>- 10 = ≥4 security updates per year</w:t>
+            </w:r>
+          </w:p>
+          <w:p>
+            <w:r>
+              <w:t>- 5 = 1–3 updates per year</w:t>
+            </w:r>
+          </w:p>
+          <w:p>
+            <w:r>
+              <w:t>- 0 = No update history or no known updates</w:t>
             </w:r>
           </w:p>
         </w:tc>
@@ -762,7 +788,17 @@
           </w:tcPr>
           <w:p>
             <w:r>
-              <w:t>(0 = 10, 1-2 = 7, 3-5 = 5, &gt;5 = 0)</w:t>
+              <w:t>- 10 = 0 known critical CVEs in past 2 years</w:t>
+            </w:r>
+          </w:p>
+          <w:p>
+            <w:r>
+              <w:t>- 5 = 1–2 CVEs with patches</w:t>
+            </w:r>
+          </w:p>
+          <w:p>
+            <w:r>
+              <w:t>- 0 = 3+ unresolved or actively exploited CVEs</w:t>
             </w:r>
           </w:p>
         </w:tc>
@@ -824,7 +860,17 @@
           </w:tcPr>
           <w:p>
             <w:r>
-              <w:t>(WPA3 = 10, WPA2 = 5, No WPA3 = 0)</w:t>
+              <w:t>- 10 = WPA3 supported and enabled by default</w:t>
+            </w:r>
+          </w:p>
+          <w:p>
+            <w:r>
+              <w:t>- 5 = WPA3 optional or partially implemented</w:t>
+            </w:r>
+          </w:p>
+          <w:p>
+            <w:r>
+              <w:t>- 0 = No WPA3 support</w:t>
             </w:r>
           </w:p>
         </w:tc>
@@ -848,6 +894,7 @@
           </w:tcPr>
           <w:p>
             <w:r>
+              <w:lastRenderedPageBreak/>
               <w:t>CL.</w:t>
             </w:r>
             <w:r>
@@ -886,7 +933,17 @@
           </w:tcPr>
           <w:p>
             <w:r>
-              <w:t>(Yes = 10, No = 0)</w:t>
+              <w:t>- 10 = All remote management off by default</w:t>
+            </w:r>
+          </w:p>
+          <w:p>
+            <w:r>
+              <w:t>- 5 = Enabled but behind authentication</w:t>
+            </w:r>
+          </w:p>
+          <w:p>
+            <w:r>
+              <w:t>- 0 = Exposed without security</w:t>
             </w:r>
           </w:p>
         </w:tc>
@@ -943,7 +1000,17 @@
           </w:tcPr>
           <w:p>
             <w:r>
-              <w:t>(Yes = 10, No = 0)</w:t>
+              <w:t>- 10 = HTTPS only</w:t>
+            </w:r>
+          </w:p>
+          <w:p>
+            <w:r>
+              <w:t>- 5 = HTTP default, HTTPS optional</w:t>
+            </w:r>
+          </w:p>
+          <w:p>
+            <w:r>
+              <w:t>- 0 = HTTP only</w:t>
             </w:r>
           </w:p>
         </w:tc>
@@ -995,6 +1062,16 @@
           <w:tcPr>
             <w:tcW w:w="2146" w:type="dxa"/>
           </w:tcPr>
+          <w:p>
+            <w:r>
+              <w:t>- 10 = Stateful firewall enabled by default</w:t>
+            </w:r>
+          </w:p>
+          <w:p>
+            <w:r>
+              <w:t>- 5 = Configurable but off by default</w:t>
+            </w:r>
+          </w:p>
           <w:p>
             <w:pPr>
               <w:rPr>
@@ -1003,7 +1080,7 @@
               </w:rPr>
             </w:pPr>
             <w:r>
-              <w:t>(Yes = 10, No = 0)</w:t>
+              <w:t>- 0 = No firewall or exposed ports</w:t>
             </w:r>
           </w:p>
         </w:tc>
@@ -1053,7 +1130,17 @@
           </w:tcPr>
           <w:p>
             <w:r>
-              <w:t>(Yes = 10, No = 0)</w:t>
+              <w:t>- 10 = Fully isolated guest network</w:t>
+            </w:r>
+          </w:p>
+          <w:p>
+            <w:r>
+              <w:t>- 5 = Partial separation</w:t>
+            </w:r>
+          </w:p>
+          <w:p>
+            <w:r>
+              <w:t>- 0 = No isolation possible</w:t>
             </w:r>
           </w:p>
         </w:tc>
@@ -1112,7 +1199,17 @@
           </w:tcPr>
           <w:p>
             <w:r>
-              <w:t>(Yes = 10, No = 0)</w:t>
+              <w:t>- 10 = Enabled by default</w:t>
+            </w:r>
+          </w:p>
+          <w:p>
+            <w:r>
+              <w:t>- 5 = Manual updates required</w:t>
+            </w:r>
+          </w:p>
+          <w:p>
+            <w:r>
+              <w:t>- 0 = No update mechanism</w:t>
             </w:r>
           </w:p>
         </w:tc>
@@ -1181,7 +1278,25 @@
                 <w:sz w:val="24"/>
                 <w:szCs w:val="24"/>
               </w:rPr>
-              <w:t>Usability (20%)</w:t>
+              <w:t>Usability (</w:t>
+            </w:r>
+            <w:r>
+              <w:rPr>
+                <w:b/>
+                <w:bCs/>
+                <w:sz w:val="24"/>
+                <w:szCs w:val="24"/>
+              </w:rPr>
+              <w:t>17</w:t>
+            </w:r>
+            <w:r>
+              <w:rPr>
+                <w:b/>
+                <w:bCs/>
+                <w:sz w:val="24"/>
+                <w:szCs w:val="24"/>
+              </w:rPr>
+              <w:t>%)</w:t>
             </w:r>
           </w:p>
         </w:tc>
@@ -1227,19 +1342,17 @@
           </w:tcPr>
           <w:p>
             <w:r>
-              <w:t>(≤</w:t>
-            </w:r>
-            <w:r>
-              <w:t>20</w:t>
-            </w:r>
-            <w:r>
-              <w:t xml:space="preserve"> min = 10, &gt;</w:t>
-            </w:r>
-            <w:r>
-              <w:t>2</w:t>
-            </w:r>
-            <w:r>
-              <w:t>0 min = 0)</w:t>
+              <w:t>- 10 = ≤20 minutes with app or guide</w:t>
+            </w:r>
+          </w:p>
+          <w:p>
+            <w:r>
+              <w:t>- 5 = 25–30 minutes</w:t>
+            </w:r>
+          </w:p>
+          <w:p>
+            <w:r>
+              <w:t>- 0 = &gt;30 minutes or unclear steps</w:t>
             </w:r>
           </w:p>
         </w:tc>
@@ -1296,34 +1409,77 @@
           </w:tcPr>
           <w:p>
             <w:r>
-              <w:t>(≤</w:t>
-            </w:r>
-            <w:r>
-              <w:t>7</w:t>
-            </w:r>
-            <w:r>
-              <w:t xml:space="preserve"> </w:t>
-            </w:r>
-            <w:r>
-              <w:t>years</w:t>
-            </w:r>
-            <w:r>
-              <w:t xml:space="preserve"> = 0, </w:t>
-            </w:r>
-            <w:r>
-              <w:t>&gt;7</w:t>
-            </w:r>
-            <w:r>
-              <w:t xml:space="preserve"> </w:t>
-            </w:r>
-            <w:r>
-              <w:t>years</w:t>
-            </w:r>
-            <w:r>
-              <w:t xml:space="preserve"> = </w:t>
-            </w:r>
-            <w:r>
-              <w:t>1</w:t>
+              <w:t>- 10 = &gt;5 years support &amp; updates</w:t>
+            </w:r>
+          </w:p>
+          <w:p>
+            <w:r>
+              <w:t>- 5 = 2–4 years support &amp; updates</w:t>
+            </w:r>
+          </w:p>
+          <w:p>
+            <w:r>
+              <w:t>- 0 = &lt;2 years or discontinued</w:t>
+            </w:r>
+          </w:p>
+        </w:tc>
+        <w:tc>
+          <w:tcPr>
+            <w:tcW w:w="2108" w:type="dxa"/>
+          </w:tcPr>
+          <w:p/>
+        </w:tc>
+        <w:tc>
+          <w:tcPr>
+            <w:tcW w:w="2099" w:type="dxa"/>
+          </w:tcPr>
+          <w:p/>
+        </w:tc>
+      </w:tr>
+      <w:tr>
+        <w:tc>
+          <w:tcPr>
+            <w:tcW w:w="1978" w:type="dxa"/>
+          </w:tcPr>
+          <w:p>
+            <w:r>
+              <w:t xml:space="preserve">IMDA. </w:t>
+            </w:r>
+            <w:r>
+              <w:t>GEN.OPS.11</w:t>
+            </w:r>
+          </w:p>
+        </w:tc>
+        <w:tc>
+          <w:tcPr>
+            <w:tcW w:w="2312" w:type="dxa"/>
+          </w:tcPr>
+          <w:p>
+            <w:r>
+              <w:t>Drivers</w:t>
+            </w:r>
+          </w:p>
+        </w:tc>
+        <w:tc>
+          <w:tcPr>
+            <w:tcW w:w="2307" w:type="dxa"/>
+          </w:tcPr>
+          <w:p>
+            <w:r>
+              <w:t>Are additional drivers other than networking drivers required for full and proper use of the device?</w:t>
+            </w:r>
+          </w:p>
+        </w:tc>
+        <w:tc>
+          <w:tcPr>
+            <w:tcW w:w="2146" w:type="dxa"/>
+          </w:tcPr>
+          <w:p>
+            <w:r>
+              <w:t>(Yes = 0, No =</w:t>
+            </w:r>
+            <w:r>
+              <w:t xml:space="preserve"> 1</w:t>
             </w:r>
             <w:r>
               <w:t>0)</w:t>
@@ -1353,7 +1509,7 @@
               <w:t xml:space="preserve">IMDA. </w:t>
             </w:r>
             <w:r>
-              <w:t>GEN.OPS.11</w:t>
+              <w:t>GEN.OPS.19</w:t>
             </w:r>
           </w:p>
         </w:tc>
@@ -1363,7 +1519,7 @@
           </w:tcPr>
           <w:p>
             <w:r>
-              <w:t>Drivers</w:t>
+              <w:t>Website Support</w:t>
             </w:r>
           </w:p>
         </w:tc>
@@ -1373,7 +1529,7 @@
           </w:tcPr>
           <w:p>
             <w:r>
-              <w:t>Are additional drivers other than networking drivers required for full and proper use of the device?</w:t>
+              <w:t>Is there a web site where firmware updates and documentation are available?</w:t>
             </w:r>
           </w:p>
         </w:tc>
@@ -1383,70 +1539,17 @@
           </w:tcPr>
           <w:p>
             <w:r>
-              <w:t>(Yes = 0, No =</w:t>
-            </w:r>
-            <w:r>
-              <w:t xml:space="preserve"> 1</w:t>
-            </w:r>
-            <w:r>
-              <w:t>0)</w:t>
-            </w:r>
-          </w:p>
-        </w:tc>
-        <w:tc>
-          <w:tcPr>
-            <w:tcW w:w="2108" w:type="dxa"/>
-          </w:tcPr>
-          <w:p/>
-        </w:tc>
-        <w:tc>
-          <w:tcPr>
-            <w:tcW w:w="2099" w:type="dxa"/>
-          </w:tcPr>
-          <w:p/>
-        </w:tc>
-      </w:tr>
-      <w:tr>
-        <w:tc>
-          <w:tcPr>
-            <w:tcW w:w="1978" w:type="dxa"/>
-          </w:tcPr>
-          <w:p>
-            <w:r>
-              <w:t xml:space="preserve">IMDA. </w:t>
-            </w:r>
-            <w:r>
-              <w:t>GEN.OPS.19</w:t>
-            </w:r>
-          </w:p>
-        </w:tc>
-        <w:tc>
-          <w:tcPr>
-            <w:tcW w:w="2312" w:type="dxa"/>
-          </w:tcPr>
-          <w:p>
-            <w:r>
-              <w:t>Website Support</w:t>
-            </w:r>
-          </w:p>
-        </w:tc>
-        <w:tc>
-          <w:tcPr>
-            <w:tcW w:w="2307" w:type="dxa"/>
-          </w:tcPr>
-          <w:p>
-            <w:r>
-              <w:t>Is there a web site where firmware updates and documentation are available?</w:t>
-            </w:r>
-          </w:p>
-        </w:tc>
-        <w:tc>
-          <w:tcPr>
-            <w:tcW w:w="2146" w:type="dxa"/>
-          </w:tcPr>
-          <w:p>
-            <w:r>
-              <w:t>(Yes = 10, No = 0)</w:t>
+              <w:t>- 10 = Full guides, manuals, and FAQ available</w:t>
+            </w:r>
+          </w:p>
+          <w:p>
+            <w:r>
+              <w:t>- 5 = Limited content or out of date</w:t>
+            </w:r>
+          </w:p>
+          <w:p>
+            <w:r>
+              <w:t>- 0 = No official support docs</w:t>
             </w:r>
           </w:p>
         </w:tc>
@@ -1524,7 +1627,25 @@
                 <w:sz w:val="24"/>
                 <w:szCs w:val="24"/>
               </w:rPr>
-              <w:t xml:space="preserve"> (30%)</w:t>
+              <w:t xml:space="preserve"> (</w:t>
+            </w:r>
+            <w:r>
+              <w:rPr>
+                <w:b/>
+                <w:bCs/>
+                <w:sz w:val="24"/>
+                <w:szCs w:val="24"/>
+              </w:rPr>
+              <w:t>25</w:t>
+            </w:r>
+            <w:r>
+              <w:rPr>
+                <w:b/>
+                <w:bCs/>
+                <w:sz w:val="24"/>
+                <w:szCs w:val="24"/>
+              </w:rPr>
+              <w:t>%)</w:t>
             </w:r>
           </w:p>
         </w:tc>
@@ -1566,7 +1687,21 @@
           </w:tcPr>
           <w:p>
             <w:r>
-              <w:t>Mbps (≥80% of ISP speed = 10, ≤40% = 0)</w:t>
+              <w:t>- 10 = Matches or exceeds ISP plan reliably</w:t>
+            </w:r>
+          </w:p>
+          <w:p>
+            <w:r>
+              <w:t>- 5 = 60–80% of plan speeds</w:t>
+            </w:r>
+          </w:p>
+          <w:p>
+            <w:r>
+              <w:lastRenderedPageBreak/>
+              <w:t xml:space="preserve">- 0 = </w:t>
+            </w:r>
+            <w:r>
+              <w:t>&lt; 60% of plan speed</w:t>
             </w:r>
           </w:p>
         </w:tc>
@@ -1630,8 +1765,41 @@
           </w:tcPr>
           <w:p>
             <w:r>
-              <w:t>dBm (-30 = 10, -80 = 0)</w:t>
-            </w:r>
+              <w:t xml:space="preserve">- 10 = &lt;= -30 </w:t>
+            </w:r>
+            <w:proofErr w:type="spellStart"/>
+            <w:r>
+              <w:t>dbm</w:t>
+            </w:r>
+            <w:proofErr w:type="spellEnd"/>
+          </w:p>
+          <w:p>
+            <w:r>
+              <w:t xml:space="preserve">- 5 = &gt; -30 </w:t>
+            </w:r>
+            <w:proofErr w:type="spellStart"/>
+            <w:r>
+              <w:t>dbm</w:t>
+            </w:r>
+            <w:proofErr w:type="spellEnd"/>
+            <w:r>
+              <w:t xml:space="preserve"> and &lt; -80 </w:t>
+            </w:r>
+            <w:proofErr w:type="spellStart"/>
+            <w:r>
+              <w:t>dbm</w:t>
+            </w:r>
+            <w:proofErr w:type="spellEnd"/>
+          </w:p>
+          <w:p>
+            <w:r>
+              <w:t xml:space="preserve">- 0 = &gt; -80 </w:t>
+            </w:r>
+            <w:proofErr w:type="spellStart"/>
+            <w:r>
+              <w:t>dbm</w:t>
+            </w:r>
+            <w:proofErr w:type="spellEnd"/>
           </w:p>
         </w:tc>
         <w:tc>
@@ -1701,13 +1869,18 @@
             <w:tcW w:w="2146" w:type="dxa"/>
           </w:tcPr>
           <w:p>
-            <w:proofErr w:type="spellStart"/>
-            <w:r>
-              <w:t>ms</w:t>
-            </w:r>
-            <w:proofErr w:type="spellEnd"/>
-            <w:r>
-              <w:t xml:space="preserve"> (≤10ms = 10, ≥100ms = 0)</w:t>
+            <w:r>
+              <w:t xml:space="preserve">- 10 = 10ms </w:t>
+            </w:r>
+          </w:p>
+          <w:p>
+            <w:r>
+              <w:t>- 5 = 10–100ms</w:t>
+            </w:r>
+          </w:p>
+          <w:p>
+            <w:r>
+              <w:t>- 0 = &gt;100ms</w:t>
             </w:r>
           </w:p>
         </w:tc>
@@ -1731,7 +1904,6 @@
           </w:tcPr>
           <w:p>
             <w:r>
-              <w:lastRenderedPageBreak/>
               <w:t>PERF.4</w:t>
             </w:r>
           </w:p>
@@ -1762,7 +1934,17 @@
           </w:tcPr>
           <w:p>
             <w:r>
-              <w:t>(Smooth = 10, Lag= 0)</w:t>
+              <w:t>- 10 = 10 or more devices with no slowdown</w:t>
+            </w:r>
+          </w:p>
+          <w:p>
+            <w:r>
+              <w:t>- 5 = Moderate slowdown with 10 or more devices</w:t>
+            </w:r>
+          </w:p>
+          <w:p>
+            <w:r>
+              <w:t>- 0 = Chokes with 5 or more devices</w:t>
             </w:r>
           </w:p>
         </w:tc>
@@ -1844,7 +2026,21 @@
                 <w:b/>
                 <w:bCs/>
               </w:rPr>
-              <w:t xml:space="preserve"> (10%)</w:t>
+              <w:t xml:space="preserve"> (</w:t>
+            </w:r>
+            <w:r>
+              <w:rPr>
+                <w:b/>
+                <w:bCs/>
+              </w:rPr>
+              <w:t>8</w:t>
+            </w:r>
+            <w:r>
+              <w:rPr>
+                <w:b/>
+                <w:bCs/>
+              </w:rPr>
+              <w:t>%)</w:t>
             </w:r>
           </w:p>
         </w:tc>
@@ -1882,15 +2078,17 @@
           </w:tcPr>
           <w:p>
             <w:r>
-              <w:t>(Free = 10, $15+/</w:t>
-            </w:r>
-            <w:proofErr w:type="spellStart"/>
-            <w:r>
-              <w:t>mo</w:t>
-            </w:r>
-            <w:proofErr w:type="spellEnd"/>
-            <w:r>
-              <w:t xml:space="preserve"> = 0)</w:t>
+              <w:t>- 10 = No cost or &lt;$5/month</w:t>
+            </w:r>
+          </w:p>
+          <w:p>
+            <w:r>
+              <w:t>- 5 = $6–10/month</w:t>
+            </w:r>
+          </w:p>
+          <w:p>
+            <w:r>
+              <w:t>- 0 = &gt;$10/month</w:t>
             </w:r>
           </w:p>
         </w:tc>
@@ -1940,7 +2138,17 @@
           </w:tcPr>
           <w:p>
             <w:r>
-              <w:t>(Yes = 10, No = 0)</w:t>
+              <w:t>- 10 = Full ownership or third-party router allowed</w:t>
+            </w:r>
+          </w:p>
+          <w:p>
+            <w:r>
+              <w:t>- 5 = Only ISP approved models</w:t>
+            </w:r>
+          </w:p>
+          <w:p>
+            <w:r>
+              <w:t>- 0 = Locked to ISP rental only</w:t>
             </w:r>
           </w:p>
         </w:tc>
@@ -1990,13 +2198,17 @@
           </w:tcPr>
           <w:p>
             <w:r>
-              <w:t xml:space="preserve">(Yes = 0, No = </w:t>
-            </w:r>
-            <w:r>
-              <w:t>1</w:t>
-            </w:r>
-            <w:r>
-              <w:t>0)</w:t>
+              <w:t>- 10 = No surprise costs</w:t>
+            </w:r>
+          </w:p>
+          <w:p>
+            <w:r>
+              <w:t>- 5 = Some service/activation fees</w:t>
+            </w:r>
+          </w:p>
+          <w:p>
+            <w:r>
+              <w:t>- 0 = Frequent hidden charges</w:t>
             </w:r>
           </w:p>
         </w:tc>
@@ -2208,7 +2420,7 @@
             <w:tcW w:w="11425" w:type="dxa"/>
           </w:tcPr>
           <w:p>
-            <w:hyperlink r:id="rId8" w:history="1">
+            <w:hyperlink r:id="rId4" w:history="1">
               <w:r>
                 <w:rPr>
                   <w:rStyle w:val="Hyperlink"/>
@@ -2243,53 +2455,6 @@
     </w:sectPr>
   </w:body>
 </w:document>
-</file>
-
-<file path=word/comments.xml><?xml version="1.0" encoding="utf-8"?>
-<w:comments xmlns:wpc="http://schemas.microsoft.com/office/word/2010/wordprocessingCanvas" xmlns:cx="http://schemas.microsoft.com/office/drawing/2014/chartex" xmlns:cx1="http://schemas.microsoft.com/office/drawing/2015/9/8/chartex" xmlns:cx2="http://schemas.microsoft.com/office/drawing/2015/10/21/chartex" xmlns:cx3="http://schemas.microsoft.com/office/drawing/2016/5/9/chartex" xmlns:cx4="http://schemas.microsoft.com/office/drawing/2016/5/10/chartex" xmlns:cx5="http://schemas.microsoft.com/office/drawing/2016/5/11/chartex" xmlns:cx6="http://schemas.microsoft.com/office/drawing/2016/5/12/chartex" xmlns:cx7="http://schemas.microsoft.com/office/drawing/2016/5/13/chartex" xmlns:cx8="http://schemas.microsoft.com/office/drawing/2016/5/14/chartex" xmlns:mc="http://schemas.openxmlformats.org/markup-compatibility/2006" xmlns:aink="http://schemas.microsoft.com/office/drawing/2016/ink" xmlns:am3d="http://schemas.microsoft.com/office/drawing/2017/model3d" xmlns:o="urn:schemas-microsoft-com:office:office" xmlns:oel="http://schemas.microsoft.com/office/2019/extlst" xmlns:r="http://schemas.openxmlformats.org/officeDocument/2006/relationships" xmlns:m="http://schemas.openxmlformats.org/officeDocument/2006/math" xmlns:v="urn:schemas-microsoft-com:vml" xmlns:wp14="http://schemas.microsoft.com/office/word/2010/wordprocessingDrawing" xmlns:wp="http://schemas.openxmlformats.org/drawingml/2006/wordprocessingDrawing" xmlns:w10="urn:schemas-microsoft-com:office:word" xmlns:w="http://schemas.openxmlformats.org/wordprocessingml/2006/main" xmlns:w14="http://schemas.microsoft.com/office/word/2010/wordml" xmlns:w15="http://schemas.microsoft.com/office/word/2012/wordml" xmlns:w16cex="http://schemas.microsoft.com/office/word/2018/wordml/cex" xmlns:w16cid="http://schemas.microsoft.com/office/word/2016/wordml/cid" xmlns:w16="http://schemas.microsoft.com/office/word/2018/wordml" xmlns:w16du="http://schemas.microsoft.com/office/word/2023/wordml/word16du" xmlns:w16sdtdh="http://schemas.microsoft.com/office/word/2020/wordml/sdtdatahash" xmlns:w16sdtfl="http://schemas.microsoft.com/office/word/2024/wordml/sdtformatlock" xmlns:w16se="http://schemas.microsoft.com/office/word/2015/wordml/symex" xmlns:wpg="http://schemas.microsoft.com/office/word/2010/wordprocessingGroup" xmlns:wpi="http://schemas.microsoft.com/office/word/2010/wordprocessingInk" xmlns:wne="http://schemas.microsoft.com/office/word/2006/wordml" xmlns:wps="http://schemas.microsoft.com/office/word/2010/wordprocessingShape" mc:Ignorable="w14 w15 w16se w16cid w16 w16cex w16sdtdh w16sdtfl w16du wp14">
-  <w:comment w:id="0" w:author="Alexandria Simonson" w:date="2025-03-10T21:40:00Z" w:initials="AS">
-    <w:p>
-      <w:pPr>
-        <w:pStyle w:val="CommentText"/>
-      </w:pPr>
-      <w:r>
-        <w:rPr>
-          <w:rStyle w:val="CommentReference"/>
-        </w:rPr>
-        <w:annotationRef/>
-      </w:r>
-      <w:r>
-        <w:t xml:space="preserve">NIST 8425A, CVSS, CIS Benchmarks, CISA Hardening Guidelines </w:t>
-      </w:r>
-    </w:p>
-  </w:comment>
-</w:comments>
-</file>
-
-<file path=word/commentsExtended.xml><?xml version="1.0" encoding="utf-8"?>
-<w15:commentsEx xmlns:wpc="http://schemas.microsoft.com/office/word/2010/wordprocessingCanvas" xmlns:cx="http://schemas.microsoft.com/office/drawing/2014/chartex" xmlns:cx1="http://schemas.microsoft.com/office/drawing/2015/9/8/chartex" xmlns:cx2="http://schemas.microsoft.com/office/drawing/2015/10/21/chartex" xmlns:cx3="http://schemas.microsoft.com/office/drawing/2016/5/9/chartex" xmlns:cx4="http://schemas.microsoft.com/office/drawing/2016/5/10/chartex" xmlns:cx5="http://schemas.microsoft.com/office/drawing/2016/5/11/chartex" xmlns:cx6="http://schemas.microsoft.com/office/drawing/2016/5/12/chartex" xmlns:cx7="http://schemas.microsoft.com/office/drawing/2016/5/13/chartex" xmlns:cx8="http://schemas.microsoft.com/office/drawing/2016/5/14/chartex" xmlns:mc="http://schemas.openxmlformats.org/markup-compatibility/2006" xmlns:aink="http://schemas.microsoft.com/office/drawing/2016/ink" xmlns:am3d="http://schemas.microsoft.com/office/drawing/2017/model3d" xmlns:o="urn:schemas-microsoft-com:office:office" xmlns:oel="http://schemas.microsoft.com/office/2019/extlst" xmlns:r="http://schemas.openxmlformats.org/officeDocument/2006/relationships" xmlns:m="http://schemas.openxmlformats.org/officeDocument/2006/math" xmlns:v="urn:schemas-microsoft-com:vml" xmlns:wp14="http://schemas.microsoft.com/office/word/2010/wordprocessingDrawing" xmlns:wp="http://schemas.openxmlformats.org/drawingml/2006/wordprocessingDrawing" xmlns:w10="urn:schemas-microsoft-com:office:word" xmlns:w="http://schemas.openxmlformats.org/wordprocessingml/2006/main" xmlns:w14="http://schemas.microsoft.com/office/word/2010/wordml" xmlns:w15="http://schemas.microsoft.com/office/word/2012/wordml" xmlns:w16cex="http://schemas.microsoft.com/office/word/2018/wordml/cex" xmlns:w16cid="http://schemas.microsoft.com/office/word/2016/wordml/cid" xmlns:w16="http://schemas.microsoft.com/office/word/2018/wordml" xmlns:w16du="http://schemas.microsoft.com/office/word/2023/wordml/word16du" xmlns:w16sdtdh="http://schemas.microsoft.com/office/word/2020/wordml/sdtdatahash" xmlns:w16sdtfl="http://schemas.microsoft.com/office/word/2024/wordml/sdtformatlock" xmlns:w16se="http://schemas.microsoft.com/office/word/2015/wordml/symex" xmlns:wpg="http://schemas.microsoft.com/office/word/2010/wordprocessingGroup" xmlns:wpi="http://schemas.microsoft.com/office/word/2010/wordprocessingInk" xmlns:wne="http://schemas.microsoft.com/office/word/2006/wordml" xmlns:wps="http://schemas.microsoft.com/office/word/2010/wordprocessingShape" mc:Ignorable="w14 w15 w16se w16cid w16 w16cex w16sdtdh w16sdtfl w16du wp14">
-  <w15:commentEx w15:paraId="03B6B1D5" w15:done="0"/>
-</w15:commentsEx>
-</file>
-
-<file path=word/commentsExtensible.xml><?xml version="1.0" encoding="utf-8"?>
-<w16cex:commentsExtensible xmlns:wpc="http://schemas.microsoft.com/office/word/2010/wordprocessingCanvas" xmlns:cx="http://schemas.microsoft.com/office/drawing/2014/chartex" xmlns:cx1="http://schemas.microsoft.com/office/drawing/2015/9/8/chartex" xmlns:cx2="http://schemas.microsoft.com/office/drawing/2015/10/21/chartex" xmlns:cx3="http://schemas.microsoft.com/office/drawing/2016/5/9/chartex" xmlns:cx4="http://schemas.microsoft.com/office/drawing/2016/5/10/chartex" xmlns:cx5="http://schemas.microsoft.com/office/drawing/2016/5/11/chartex" xmlns:cx6="http://schemas.microsoft.com/office/drawing/2016/5/12/chartex" xmlns:cx7="http://schemas.microsoft.com/office/drawing/2016/5/13/chartex" xmlns:cx8="http://schemas.microsoft.com/office/drawing/2016/5/14/chartex" xmlns:cr="http://schemas.microsoft.com/office/comments/2020/reactions" xmlns:mc="http://schemas.openxmlformats.org/markup-compatibility/2006" xmlns:aink="http://schemas.microsoft.com/office/drawing/2016/ink" xmlns:am3d="http://schemas.microsoft.com/office/drawing/2017/model3d" xmlns:o="urn:schemas-microsoft-com:office:office" xmlns:oel="http://schemas.microsoft.com/office/2019/extlst" xmlns:r="http://schemas.openxmlformats.org/officeDocument/2006/relationships" xmlns:m="http://schemas.openxmlformats.org/officeDocument/2006/math" xmlns:v="urn:schemas-microsoft-com:vml" xmlns:wp14="http://schemas.microsoft.com/office/word/2010/wordprocessingDrawing" xmlns:wp="http://schemas.openxmlformats.org/drawingml/2006/wordprocessingDrawing" xmlns:w10="urn:schemas-microsoft-com:office:word" xmlns:w="http://schemas.openxmlformats.org/wordprocessingml/2006/main" xmlns:w14="http://schemas.microsoft.com/office/word/2010/wordml" xmlns:w15="http://schemas.microsoft.com/office/word/2012/wordml" xmlns:w16cex="http://schemas.microsoft.com/office/word/2018/wordml/cex" xmlns:w16cid="http://schemas.microsoft.com/office/word/2016/wordml/cid" xmlns:w16="http://schemas.microsoft.com/office/word/2018/wordml" xmlns:w16du="http://schemas.microsoft.com/office/word/2023/wordml/word16du" xmlns:w16sdtdh="http://schemas.microsoft.com/office/word/2020/wordml/sdtdatahash" xmlns:w16sdtfl="http://schemas.microsoft.com/office/word/2024/wordml/sdtformatlock" xmlns:w16se="http://schemas.microsoft.com/office/word/2015/wordml/symex" xmlns:wpg="http://schemas.microsoft.com/office/word/2010/wordprocessingGroup" xmlns:wpi="http://schemas.microsoft.com/office/word/2010/wordprocessingInk" xmlns:wne="http://schemas.microsoft.com/office/word/2006/wordml" xmlns:wps="http://schemas.microsoft.com/office/word/2010/wordprocessingShape" mc:Ignorable="w14 w15 w16se w16cid w16 w16cex w16sdtdh w16sdtfl cr w16du wp14">
-  <w16cex:commentExtensible w16cex:durableId="27430B7F" w16cex:dateUtc="2025-03-11T02:40:00Z"/>
-</w16cex:commentsExtensible>
-</file>
-
-<file path=word/commentsIds.xml><?xml version="1.0" encoding="utf-8"?>
-<w16cid:commentsIds xmlns:wpc="http://schemas.microsoft.com/office/word/2010/wordprocessingCanvas" xmlns:cx="http://schemas.microsoft.com/office/drawing/2014/chartex" xmlns:cx1="http://schemas.microsoft.com/office/drawing/2015/9/8/chartex" xmlns:cx2="http://schemas.microsoft.com/office/drawing/2015/10/21/chartex" xmlns:cx3="http://schemas.microsoft.com/office/drawing/2016/5/9/chartex" xmlns:cx4="http://schemas.microsoft.com/office/drawing/2016/5/10/chartex" xmlns:cx5="http://schemas.microsoft.com/office/drawing/2016/5/11/chartex" xmlns:cx6="http://schemas.microsoft.com/office/drawing/2016/5/12/chartex" xmlns:cx7="http://schemas.microsoft.com/office/drawing/2016/5/13/chartex" xmlns:cx8="http://schemas.microsoft.com/office/drawing/2016/5/14/chartex" xmlns:mc="http://schemas.openxmlformats.org/markup-compatibility/2006" xmlns:aink="http://schemas.microsoft.com/office/drawing/2016/ink" xmlns:am3d="http://schemas.microsoft.com/office/drawing/2017/model3d" xmlns:o="urn:schemas-microsoft-com:office:office" xmlns:oel="http://schemas.microsoft.com/office/2019/extlst" xmlns:r="http://schemas.openxmlformats.org/officeDocument/2006/relationships" xmlns:m="http://schemas.openxmlformats.org/officeDocument/2006/math" xmlns:v="urn:schemas-microsoft-com:vml" xmlns:wp14="http://schemas.microsoft.com/office/word/2010/wordprocessingDrawing" xmlns:wp="http://schemas.openxmlformats.org/drawingml/2006/wordprocessingDrawing" xmlns:w10="urn:schemas-microsoft-com:office:word" xmlns:w="http://schemas.openxmlformats.org/wordprocessingml/2006/main" xmlns:w14="http://schemas.microsoft.com/office/word/2010/wordml" xmlns:w15="http://schemas.microsoft.com/office/word/2012/wordml" xmlns:w16cex="http://schemas.microsoft.com/office/word/2018/wordml/cex" xmlns:w16cid="http://schemas.microsoft.com/office/word/2016/wordml/cid" xmlns:w16="http://schemas.microsoft.com/office/word/2018/wordml" xmlns:w16du="http://schemas.microsoft.com/office/word/2023/wordml/word16du" xmlns:w16sdtdh="http://schemas.microsoft.com/office/word/2020/wordml/sdtdatahash" xmlns:w16sdtfl="http://schemas.microsoft.com/office/word/2024/wordml/sdtformatlock" xmlns:w16se="http://schemas.microsoft.com/office/word/2015/wordml/symex" xmlns:wpg="http://schemas.microsoft.com/office/word/2010/wordprocessingGroup" xmlns:wpi="http://schemas.microsoft.com/office/word/2010/wordprocessingInk" xmlns:wne="http://schemas.microsoft.com/office/word/2006/wordml" xmlns:wps="http://schemas.microsoft.com/office/word/2010/wordprocessingShape" mc:Ignorable="w14 w15 w16se w16cid w16 w16cex w16sdtdh w16sdtfl w16du wp14">
-  <w16cid:commentId w16cid:paraId="03B6B1D5" w16cid:durableId="27430B7F"/>
-</w16cid:commentsIds>
-</file>
-
-<file path=word/people.xml><?xml version="1.0" encoding="utf-8"?>
-<w15:people xmlns:wpc="http://schemas.microsoft.com/office/word/2010/wordprocessingCanvas" xmlns:cx="http://schemas.microsoft.com/office/drawing/2014/chartex" xmlns:cx1="http://schemas.microsoft.com/office/drawing/2015/9/8/chartex" xmlns:cx2="http://schemas.microsoft.com/office/drawing/2015/10/21/chartex" xmlns:cx3="http://schemas.microsoft.com/office/drawing/2016/5/9/chartex" xmlns:cx4="http://schemas.microsoft.com/office/drawing/2016/5/10/chartex" xmlns:cx5="http://schemas.microsoft.com/office/drawing/2016/5/11/chartex" xmlns:cx6="http://schemas.microsoft.com/office/drawing/2016/5/12/chartex" xmlns:cx7="http://schemas.microsoft.com/office/drawing/2016/5/13/chartex" xmlns:cx8="http://schemas.microsoft.com/office/drawing/2016/5/14/chartex" xmlns:mc="http://schemas.openxmlformats.org/markup-compatibility/2006" xmlns:aink="http://schemas.microsoft.com/office/drawing/2016/ink" xmlns:am3d="http://schemas.microsoft.com/office/drawing/2017/model3d" xmlns:o="urn:schemas-microsoft-com:office:office" xmlns:oel="http://schemas.microsoft.com/office/2019/extlst" xmlns:r="http://schemas.openxmlformats.org/officeDocument/2006/relationships" xmlns:m="http://schemas.openxmlformats.org/officeDocument/2006/math" xmlns:v="urn:schemas-microsoft-com:vml" xmlns:wp14="http://schemas.microsoft.com/office/word/2010/wordprocessingDrawing" xmlns:wp="http://schemas.openxmlformats.org/drawingml/2006/wordprocessingDrawing" xmlns:w10="urn:schemas-microsoft-com:office:word" xmlns:w="http://schemas.openxmlformats.org/wordprocessingml/2006/main" xmlns:w14="http://schemas.microsoft.com/office/word/2010/wordml" xmlns:w15="http://schemas.microsoft.com/office/word/2012/wordml" xmlns:w16cex="http://schemas.microsoft.com/office/word/2018/wordml/cex" xmlns:w16cid="http://schemas.microsoft.com/office/word/2016/wordml/cid" xmlns:w16="http://schemas.microsoft.com/office/word/2018/wordml" xmlns:w16du="http://schemas.microsoft.com/office/word/2023/wordml/word16du" xmlns:w16sdtdh="http://schemas.microsoft.com/office/word/2020/wordml/sdtdatahash" xmlns:w16sdtfl="http://schemas.microsoft.com/office/word/2024/wordml/sdtformatlock" xmlns:w16se="http://schemas.microsoft.com/office/word/2015/wordml/symex" xmlns:wpg="http://schemas.microsoft.com/office/word/2010/wordprocessingGroup" xmlns:wpi="http://schemas.microsoft.com/office/word/2010/wordprocessingInk" xmlns:wne="http://schemas.microsoft.com/office/word/2006/wordml" xmlns:wps="http://schemas.microsoft.com/office/word/2010/wordprocessingShape" mc:Ignorable="w14 w15 w16se w16cid w16 w16cex w16sdtdh w16sdtfl w16du wp14">
-  <w15:person w15:author="Alexandria Simonson">
-    <w15:presenceInfo w15:providerId="AD" w15:userId="S::alexandriasimonson@unomaha.edu::86c6b76d-b849-40fc-9d93-ad8370e1a18a"/>
-  </w15:person>
-</w15:people>
 </file>
 
 <file path=word/styles.xml><?xml version="1.0" encoding="utf-8"?>
@@ -2895,6 +3060,7 @@
   <w:style w:type="character" w:default="1" w:styleId="DefaultParagraphFont">
     <w:name w:val="Default Paragraph Font"/>
     <w:uiPriority w:val="1"/>
+    <w:semiHidden/>
     <w:unhideWhenUsed/>
   </w:style>
   <w:style w:type="table" w:default="1" w:styleId="TableNormal">

</xml_diff>